<commit_message>
still working on new method
</commit_message>
<xml_diff>
--- a/cryptoSolver/Cryptogram solver report.docx
+++ b/cryptoSolver/Cryptogram solver report.docx
@@ -20,8 +20,48 @@
     </w:p>
     <w:p>
       <w:r>
-        <w:t>PICTURE HERE</w:t>
-      </w:r>
+        <w:rPr>
+          <w:noProof/>
+          <w:lang w:eastAsia="en-US"/>
+        </w:rPr>
+        <w:drawing>
+          <wp:inline distT="0" distB="0" distL="0" distR="0" wp14:anchorId="658A14B7" wp14:editId="3F120088">
+            <wp:extent cx="5943600" cy="3737610"/>
+            <wp:effectExtent l="0" t="0" r="0" b="0"/>
+            <wp:docPr id="1" name="Picture 1"/>
+            <wp:cNvGraphicFramePr>
+              <a:graphicFrameLocks xmlns:a="http://schemas.openxmlformats.org/drawingml/2006/main" noChangeAspect="1"/>
+            </wp:cNvGraphicFramePr>
+            <a:graphic xmlns:a="http://schemas.openxmlformats.org/drawingml/2006/main">
+              <a:graphicData uri="http://schemas.openxmlformats.org/drawingml/2006/picture">
+                <pic:pic xmlns:pic="http://schemas.openxmlformats.org/drawingml/2006/picture">
+                  <pic:nvPicPr>
+                    <pic:cNvPr id="1" name=""/>
+                    <pic:cNvPicPr/>
+                  </pic:nvPicPr>
+                  <pic:blipFill>
+                    <a:blip r:embed="rId11"/>
+                    <a:stretch>
+                      <a:fillRect/>
+                    </a:stretch>
+                  </pic:blipFill>
+                  <pic:spPr>
+                    <a:xfrm>
+                      <a:off x="0" y="0"/>
+                      <a:ext cx="5943600" cy="3737610"/>
+                    </a:xfrm>
+                    <a:prstGeom prst="rect">
+                      <a:avLst/>
+                    </a:prstGeom>
+                  </pic:spPr>
+                </pic:pic>
+              </a:graphicData>
+            </a:graphic>
+          </wp:inline>
+        </w:drawing>
+      </w:r>
+      <w:bookmarkStart w:id="0" w:name="_GoBack"/>
+      <w:bookmarkEnd w:id="0"/>
     </w:p>
     <w:p>
       <w:pPr>
@@ -55,14 +95,20 @@
         <w:t>In addition, this program utilizes a GUI interface</w:t>
       </w:r>
       <w:r>
-        <w:t>, specifically utilizing JavaFX</w:t>
-      </w:r>
+        <w:t xml:space="preserve">, specifically utilizing </w:t>
+      </w:r>
+      <w:proofErr w:type="spellStart"/>
+      <w:r>
+        <w:t>JavaFX</w:t>
+      </w:r>
+      <w:proofErr w:type="spellEnd"/>
       <w:r>
         <w:t>.</w:t>
       </w:r>
       <w:r>
         <w:t xml:space="preserve"> The program is organized in a MVC format, model-view-controller, with </w:t>
       </w:r>
+      <w:proofErr w:type="spellStart"/>
       <w:r>
         <w:rPr>
           <w:b/>
@@ -75,6 +121,7 @@
         </w:rPr>
         <w:t>ptoMain.fxml</w:t>
       </w:r>
+      <w:proofErr w:type="spellEnd"/>
       <w:r>
         <w:t xml:space="preserve"> as our view, </w:t>
       </w:r>
@@ -148,15 +195,38 @@
         <w:t>Quote.java</w:t>
       </w:r>
       <w:r>
-        <w:t xml:space="preserve"> – The most busy part of the program. Originally it housed just the quote and its cryptotext equivalent but over time has developed to contain multitudes of data for each quote.</w:t>
-      </w:r>
-      <w:r>
-        <w:t xml:space="preserve"> It contains easy, medium and hard versions of the quote, hashmaps for character frequency, and keys that convert</w:t>
-      </w:r>
-      <w:bookmarkStart w:id="0" w:name="_GoBack"/>
-      <w:bookmarkEnd w:id="0"/>
-      <w:r>
-        <w:t xml:space="preserve"> a character to its crypto version and back. There’s also information about the quote’s author, its length and it also has arraylists of the words in the puzzle along with its crypto equivalent and of the easy, medium and hard versions of the puzzle.</w:t>
+        <w:t xml:space="preserve"> – The most busy part of the program. Originally it housed just the quote and its </w:t>
+      </w:r>
+      <w:proofErr w:type="spellStart"/>
+      <w:r>
+        <w:t>cryptotext</w:t>
+      </w:r>
+      <w:proofErr w:type="spellEnd"/>
+      <w:r>
+        <w:t xml:space="preserve"> equivalent but over time has developed to contain multitudes of data for each quote.</w:t>
+      </w:r>
+      <w:r>
+        <w:t xml:space="preserve"> It contains easy, medium and hard versions of the quote, </w:t>
+      </w:r>
+      <w:proofErr w:type="spellStart"/>
+      <w:r>
+        <w:t>hashmaps</w:t>
+      </w:r>
+      <w:proofErr w:type="spellEnd"/>
+      <w:r>
+        <w:t xml:space="preserve"> for character </w:t>
+      </w:r>
+      <w:r>
+        <w:lastRenderedPageBreak/>
+        <w:t xml:space="preserve">frequency, and keys that convert a character to its crypto version and back. There’s also information about the quote’s author, its length and it also has </w:t>
+      </w:r>
+      <w:proofErr w:type="spellStart"/>
+      <w:r>
+        <w:t>arraylists</w:t>
+      </w:r>
+      <w:proofErr w:type="spellEnd"/>
+      <w:r>
+        <w:t xml:space="preserve"> of the words in the puzzle along with its crypto equivalent and of the easy, medium and hard versions of the puzzle.</w:t>
       </w:r>
     </w:p>
     <w:p>
@@ -205,9 +275,17 @@
     </w:p>
     <w:p>
       <w:r>
-        <w:t xml:space="preserve">Using a .csv file of quotes from this website: </w:t>
-      </w:r>
-      <w:hyperlink r:id="rId11" w:history="1">
+        <w:t>Using a .</w:t>
+      </w:r>
+      <w:proofErr w:type="spellStart"/>
+      <w:r>
+        <w:t>csv</w:t>
+      </w:r>
+      <w:proofErr w:type="spellEnd"/>
+      <w:r>
+        <w:t xml:space="preserve"> file of quotes from this website: </w:t>
+      </w:r>
+      <w:hyperlink r:id="rId12" w:history="1">
         <w:r>
           <w:rPr>
             <w:rStyle w:val="Hyperlink"/>
@@ -219,14 +297,22 @@
         <w:t>, python</w:t>
       </w:r>
       <w:r>
-        <w:t xml:space="preserve"> was used to parse the quotes and narrow down our sample to around 40 puzzles. Of the ~40 puzzles, only 20 are displayed in the actual program, however, </w:t>
+        <w:t xml:space="preserve"> was used to parse the quotes and narrow down our sample to around 40 puzzles. Of the ~40 puzzles, only 20 are </w:t>
+      </w:r>
+      <w:proofErr w:type="gramStart"/>
+      <w:r>
+        <w:t>displayed</w:t>
+      </w:r>
+      <w:proofErr w:type="gramEnd"/>
+      <w:r>
+        <w:t xml:space="preserve"> in the actual program, however, </w:t>
       </w:r>
       <w:r>
         <w:t>all were actually utilized under the covers.</w:t>
       </w:r>
     </w:p>
     <w:sectPr>
-      <w:footerReference w:type="default" r:id="rId12"/>
+      <w:footerReference w:type="default" r:id="rId13"/>
       <w:pgSz w:w="12240" w:h="15840"/>
       <w:pgMar w:top="1440" w:right="1440" w:bottom="1440" w:left="1440" w:header="720" w:footer="720" w:gutter="0"/>
       <w:cols w:space="720"/>
@@ -2909,567 +2995,6 @@
 </w:styles>
 </file>
 
-<file path=word/glossary/document.xml><?xml version="1.0" encoding="utf-8"?>
-<w:glossaryDocument xmlns:wpc="http://schemas.microsoft.com/office/word/2010/wordprocessingCanvas" xmlns:mc="http://schemas.openxmlformats.org/markup-compatibility/2006" xmlns:o="urn:schemas-microsoft-com:office:office" xmlns:r="http://schemas.openxmlformats.org/officeDocument/2006/relationships" xmlns:m="http://schemas.openxmlformats.org/officeDocument/2006/math" xmlns:v="urn:schemas-microsoft-com:vml" xmlns:wp14="http://schemas.microsoft.com/office/word/2010/wordprocessingDrawing" xmlns:wp="http://schemas.openxmlformats.org/drawingml/2006/wordprocessingDrawing" xmlns:w10="urn:schemas-microsoft-com:office:word" xmlns:w="http://schemas.openxmlformats.org/wordprocessingml/2006/main" xmlns:w14="http://schemas.microsoft.com/office/word/2010/wordml" xmlns:w15="http://schemas.microsoft.com/office/word/2012/wordml" xmlns:wpg="http://schemas.microsoft.com/office/word/2010/wordprocessingGroup" xmlns:wpi="http://schemas.microsoft.com/office/word/2010/wordprocessingInk" xmlns:wne="http://schemas.microsoft.com/office/word/2006/wordml" xmlns:wps="http://schemas.microsoft.com/office/word/2010/wordprocessingShape" mc:Ignorable="w14 w15 wp14"/>
-</file>
-
-<file path=word/glossary/fontTable.xml><?xml version="1.0" encoding="utf-8"?>
-<w:fonts xmlns:mc="http://schemas.openxmlformats.org/markup-compatibility/2006" xmlns:r="http://schemas.openxmlformats.org/officeDocument/2006/relationships" xmlns:w="http://schemas.openxmlformats.org/wordprocessingml/2006/main" xmlns:w14="http://schemas.microsoft.com/office/word/2010/wordml" xmlns:w15="http://schemas.microsoft.com/office/word/2012/wordml" mc:Ignorable="w14 w15">
-  <w:font w:name="Symbol">
-    <w:panose1 w:val="05050102010706020507"/>
-    <w:charset w:val="02"/>
-    <w:family w:val="roman"/>
-    <w:pitch w:val="variable"/>
-    <w:sig w:usb0="00000000" w:usb1="10000000" w:usb2="00000000" w:usb3="00000000" w:csb0="80000000" w:csb1="00000000"/>
-  </w:font>
-  <w:font w:name="Times New Roman">
-    <w:panose1 w:val="02020603050405020304"/>
-    <w:charset w:val="00"/>
-    <w:family w:val="roman"/>
-    <w:pitch w:val="variable"/>
-    <w:sig w:usb0="E0002AFF" w:usb1="C0007841" w:usb2="00000009" w:usb3="00000000" w:csb0="000001FF" w:csb1="00000000"/>
-  </w:font>
-  <w:font w:name="Courier New">
-    <w:panose1 w:val="02070309020205020404"/>
-    <w:charset w:val="00"/>
-    <w:family w:val="modern"/>
-    <w:pitch w:val="fixed"/>
-    <w:sig w:usb0="E0002AFF" w:usb1="C0007843" w:usb2="00000009" w:usb3="00000000" w:csb0="000001FF" w:csb1="00000000"/>
-  </w:font>
-  <w:font w:name="Wingdings">
-    <w:panose1 w:val="05000000000000000000"/>
-    <w:charset w:val="02"/>
-    <w:family w:val="auto"/>
-    <w:pitch w:val="variable"/>
-    <w:sig w:usb0="00000000" w:usb1="10000000" w:usb2="00000000" w:usb3="00000000" w:csb0="80000000" w:csb1="00000000"/>
-  </w:font>
-  <w:font w:name="Corbel">
-    <w:panose1 w:val="020B0503020204020204"/>
-    <w:charset w:val="00"/>
-    <w:family w:val="swiss"/>
-    <w:pitch w:val="variable"/>
-    <w:sig w:usb0="A00002EF" w:usb1="4000A44B" w:usb2="00000000" w:usb3="00000000" w:csb0="0000019F" w:csb1="00000000"/>
-  </w:font>
-  <w:font w:name="SimSun">
-    <w:altName w:val="宋体"/>
-    <w:panose1 w:val="02010600030101010101"/>
-    <w:charset w:val="86"/>
-    <w:family w:val="auto"/>
-    <w:pitch w:val="variable"/>
-    <w:sig w:usb0="00000003" w:usb1="288F0000" w:usb2="00000016" w:usb3="00000000" w:csb0="00040001" w:csb1="00000000"/>
-  </w:font>
-  <w:font w:name="Tahoma">
-    <w:panose1 w:val="020B0604030504040204"/>
-    <w:charset w:val="00"/>
-    <w:family w:val="swiss"/>
-    <w:pitch w:val="variable"/>
-    <w:sig w:usb0="E1002EFF" w:usb1="C000605B" w:usb2="00000029" w:usb3="00000000" w:csb0="000101FF" w:csb1="00000000"/>
-  </w:font>
-  <w:font w:name="Segoe UI">
-    <w:panose1 w:val="020B0502040204020203"/>
-    <w:charset w:val="00"/>
-    <w:family w:val="swiss"/>
-    <w:pitch w:val="variable"/>
-    <w:sig w:usb0="E10022FF" w:usb1="C000E47F" w:usb2="00000029" w:usb3="00000000" w:csb0="000001DF" w:csb1="00000000"/>
-  </w:font>
-  <w:font w:name="Consolas">
-    <w:panose1 w:val="020B0609020204030204"/>
-    <w:charset w:val="00"/>
-    <w:family w:val="modern"/>
-    <w:pitch w:val="fixed"/>
-    <w:sig w:usb0="E10002FF" w:usb1="4000FCFF" w:usb2="00000009" w:usb3="00000000" w:csb0="0000019F" w:csb1="00000000"/>
-  </w:font>
-  <w:font w:name="Calibri">
-    <w:panose1 w:val="020F0502020204030204"/>
-    <w:charset w:val="00"/>
-    <w:family w:val="swiss"/>
-    <w:pitch w:val="variable"/>
-    <w:sig w:usb0="E10002FF" w:usb1="4000ACFF" w:usb2="00000009" w:usb3="00000000" w:csb0="0000019F" w:csb1="00000000"/>
-  </w:font>
-  <w:font w:name="Calibri Light">
-    <w:panose1 w:val="020F0302020204030204"/>
-    <w:charset w:val="00"/>
-    <w:family w:val="swiss"/>
-    <w:pitch w:val="variable"/>
-    <w:sig w:usb0="A00002EF" w:usb1="4000207B" w:usb2="00000000" w:usb3="00000000" w:csb0="0000019F" w:csb1="00000000"/>
-  </w:font>
-</w:fonts>
-</file>
-
-<file path=word/glossary/settings.xml><?xml version="1.0" encoding="utf-8"?>
-<w:settings xmlns:mc="http://schemas.openxmlformats.org/markup-compatibility/2006" xmlns:o="urn:schemas-microsoft-com:office:office" xmlns:r="http://schemas.openxmlformats.org/officeDocument/2006/relationships" xmlns:m="http://schemas.openxmlformats.org/officeDocument/2006/math" xmlns:v="urn:schemas-microsoft-com:vml" xmlns:w10="urn:schemas-microsoft-com:office:word" xmlns:w="http://schemas.openxmlformats.org/wordprocessingml/2006/main" xmlns:w14="http://schemas.microsoft.com/office/word/2010/wordml" xmlns:w15="http://schemas.microsoft.com/office/word/2012/wordml" xmlns:sl="http://schemas.openxmlformats.org/schemaLibrary/2006/main" mc:Ignorable="w14 w15">
-  <w:view w:val="normal"/>
-  <w:defaultTabStop w:val="720"/>
-  <w:characterSpacingControl w:val="doNotCompress"/>
-  <w:compat>
-    <w:useFELayout/>
-    <w:compatSetting w:name="compatibilityMode" w:uri="http://schemas.microsoft.com/office/word" w:val="15"/>
-    <w:compatSetting w:name="overrideTableStyleFontSizeAndJustification" w:uri="http://schemas.microsoft.com/office/word" w:val="1"/>
-    <w:compatSetting w:name="enableOpenTypeFeatures" w:uri="http://schemas.microsoft.com/office/word" w:val="1"/>
-    <w:compatSetting w:name="doNotFlipMirrorIndents" w:uri="http://schemas.microsoft.com/office/word" w:val="1"/>
-    <w:compatSetting w:name="differentiateMultirowTableHeaders" w:uri="http://schemas.microsoft.com/office/word" w:val="1"/>
-  </w:compat>
-  <m:mathPr>
-    <m:mathFont m:val="Cambria Math"/>
-    <m:brkBin m:val="before"/>
-    <m:brkBinSub m:val="--"/>
-    <m:smallFrac m:val="0"/>
-    <m:dispDef/>
-    <m:lMargin m:val="0"/>
-    <m:rMargin m:val="0"/>
-    <m:defJc m:val="centerGroup"/>
-    <m:wrapIndent m:val="1440"/>
-    <m:intLim m:val="subSup"/>
-    <m:naryLim m:val="undOvr"/>
-  </m:mathPr>
-  <w:themeFontLang w:val="en-US"/>
-  <w:clrSchemeMapping w:bg1="light1" w:t1="dark1" w:bg2="light2" w:t2="dark2" w:accent1="accent1" w:accent2="accent2" w:accent3="accent3" w:accent4="accent4" w:accent5="accent5" w:accent6="accent6" w:hyperlink="hyperlink" w:followedHyperlink="followedHyperlink"/>
-  <w:decimalSymbol w:val="."/>
-  <w:listSeparator w:val=","/>
-  <w15:chartTrackingRefBased/>
-</w:settings>
-</file>
-
-<file path=word/glossary/styles.xml><?xml version="1.0" encoding="utf-8"?>
-<w:styles xmlns:mc="http://schemas.openxmlformats.org/markup-compatibility/2006" xmlns:r="http://schemas.openxmlformats.org/officeDocument/2006/relationships" xmlns:w="http://schemas.openxmlformats.org/wordprocessingml/2006/main" xmlns:w14="http://schemas.microsoft.com/office/word/2010/wordml" xmlns:w15="http://schemas.microsoft.com/office/word/2012/wordml" mc:Ignorable="w14 w15">
-  <w:docDefaults>
-    <w:rPrDefault>
-      <w:rPr>
-        <w:rFonts w:asciiTheme="minorHAnsi" w:eastAsiaTheme="minorEastAsia" w:hAnsiTheme="minorHAnsi" w:cstheme="minorBidi"/>
-        <w:sz w:val="22"/>
-        <w:szCs w:val="22"/>
-        <w:lang w:val="en-US" w:eastAsia="en-US" w:bidi="ar-SA"/>
-      </w:rPr>
-    </w:rPrDefault>
-    <w:pPrDefault>
-      <w:pPr>
-        <w:spacing w:after="160" w:line="259" w:lineRule="auto"/>
-      </w:pPr>
-    </w:pPrDefault>
-  </w:docDefaults>
-  <w:latentStyles w:defLockedState="0" w:defUIPriority="99" w:defSemiHidden="0" w:defUnhideWhenUsed="0" w:defQFormat="0" w:count="371">
-    <w:lsdException w:name="Normal" w:uiPriority="0" w:qFormat="1"/>
-    <w:lsdException w:name="heading 1" w:uiPriority="9" w:qFormat="1"/>
-    <w:lsdException w:name="heading 2" w:semiHidden="1" w:uiPriority="9" w:unhideWhenUsed="1" w:qFormat="1"/>
-    <w:lsdException w:name="heading 3" w:semiHidden="1" w:uiPriority="9" w:unhideWhenUsed="1" w:qFormat="1"/>
-    <w:lsdException w:name="heading 4" w:semiHidden="1" w:uiPriority="9" w:unhideWhenUsed="1" w:qFormat="1"/>
-    <w:lsdException w:name="heading 5" w:semiHidden="1" w:uiPriority="9" w:unhideWhenUsed="1" w:qFormat="1"/>
-    <w:lsdException w:name="heading 6" w:semiHidden="1" w:uiPriority="9" w:unhideWhenUsed="1" w:qFormat="1"/>
-    <w:lsdException w:name="heading 7" w:semiHidden="1" w:uiPriority="9" w:unhideWhenUsed="1" w:qFormat="1"/>
-    <w:lsdException w:name="heading 8" w:semiHidden="1" w:uiPriority="9" w:unhideWhenUsed="1" w:qFormat="1"/>
-    <w:lsdException w:name="heading 9" w:semiHidden="1" w:uiPriority="9" w:unhideWhenUsed="1" w:qFormat="1"/>
-    <w:lsdException w:name="index 1" w:semiHidden="1" w:unhideWhenUsed="1"/>
-    <w:lsdException w:name="index 2" w:semiHidden="1" w:unhideWhenUsed="1"/>
-    <w:lsdException w:name="index 3" w:semiHidden="1" w:unhideWhenUsed="1"/>
-    <w:lsdException w:name="index 4" w:semiHidden="1" w:unhideWhenUsed="1"/>
-    <w:lsdException w:name="index 5" w:semiHidden="1" w:unhideWhenUsed="1"/>
-    <w:lsdException w:name="index 6" w:semiHidden="1" w:unhideWhenUsed="1"/>
-    <w:lsdException w:name="index 7" w:semiHidden="1" w:unhideWhenUsed="1"/>
-    <w:lsdException w:name="index 8" w:semiHidden="1" w:unhideWhenUsed="1"/>
-    <w:lsdException w:name="index 9" w:semiHidden="1" w:unhideWhenUsed="1"/>
-    <w:lsdException w:name="toc 1" w:semiHidden="1" w:uiPriority="39" w:unhideWhenUsed="1"/>
-    <w:lsdException w:name="toc 2" w:semiHidden="1" w:uiPriority="39" w:unhideWhenUsed="1"/>
-    <w:lsdException w:name="toc 3" w:semiHidden="1" w:uiPriority="39" w:unhideWhenUsed="1"/>
-    <w:lsdException w:name="toc 4" w:semiHidden="1" w:uiPriority="39" w:unhideWhenUsed="1"/>
-    <w:lsdException w:name="toc 5" w:semiHidden="1" w:uiPriority="39" w:unhideWhenUsed="1"/>
-    <w:lsdException w:name="toc 6" w:semiHidden="1" w:uiPriority="39" w:unhideWhenUsed="1"/>
-    <w:lsdException w:name="toc 7" w:semiHidden="1" w:uiPriority="39" w:unhideWhenUsed="1"/>
-    <w:lsdException w:name="toc 8" w:semiHidden="1" w:uiPriority="39" w:unhideWhenUsed="1"/>
-    <w:lsdException w:name="toc 9" w:semiHidden="1" w:uiPriority="39" w:unhideWhenUsed="1"/>
-    <w:lsdException w:name="Normal Indent" w:semiHidden="1" w:unhideWhenUsed="1"/>
-    <w:lsdException w:name="footnote text" w:semiHidden="1" w:unhideWhenUsed="1"/>
-    <w:lsdException w:name="annotation text" w:semiHidden="1" w:unhideWhenUsed="1"/>
-    <w:lsdException w:name="header" w:semiHidden="1" w:unhideWhenUsed="1"/>
-    <w:lsdException w:name="footer" w:semiHidden="1" w:unhideWhenUsed="1"/>
-    <w:lsdException w:name="index heading" w:semiHidden="1" w:unhideWhenUsed="1"/>
-    <w:lsdException w:name="caption" w:semiHidden="1" w:uiPriority="35" w:unhideWhenUsed="1" w:qFormat="1"/>
-    <w:lsdException w:name="table of figures" w:semiHidden="1" w:unhideWhenUsed="1"/>
-    <w:lsdException w:name="envelope address" w:semiHidden="1" w:unhideWhenUsed="1"/>
-    <w:lsdException w:name="envelope return" w:semiHidden="1" w:unhideWhenUsed="1"/>
-    <w:lsdException w:name="footnote reference" w:semiHidden="1" w:unhideWhenUsed="1"/>
-    <w:lsdException w:name="annotation reference" w:semiHidden="1" w:unhideWhenUsed="1"/>
-    <w:lsdException w:name="line number" w:semiHidden="1" w:unhideWhenUsed="1"/>
-    <w:lsdException w:name="page number" w:semiHidden="1" w:unhideWhenUsed="1"/>
-    <w:lsdException w:name="endnote reference" w:semiHidden="1" w:unhideWhenUsed="1"/>
-    <w:lsdException w:name="endnote text" w:semiHidden="1" w:unhideWhenUsed="1"/>
-    <w:lsdException w:name="table of authorities" w:semiHidden="1" w:unhideWhenUsed="1"/>
-    <w:lsdException w:name="macro" w:semiHidden="1" w:unhideWhenUsed="1"/>
-    <w:lsdException w:name="toa heading" w:semiHidden="1" w:unhideWhenUsed="1"/>
-    <w:lsdException w:name="List" w:semiHidden="1" w:unhideWhenUsed="1"/>
-    <w:lsdException w:name="List Bullet" w:semiHidden="1" w:unhideWhenUsed="1"/>
-    <w:lsdException w:name="List Number" w:semiHidden="1" w:unhideWhenUsed="1"/>
-    <w:lsdException w:name="List 2" w:semiHidden="1" w:unhideWhenUsed="1"/>
-    <w:lsdException w:name="List 3" w:semiHidden="1" w:unhideWhenUsed="1"/>
-    <w:lsdException w:name="List 4" w:semiHidden="1" w:unhideWhenUsed="1"/>
-    <w:lsdException w:name="List 5" w:semiHidden="1" w:unhideWhenUsed="1"/>
-    <w:lsdException w:name="List Bullet 2" w:semiHidden="1" w:unhideWhenUsed="1"/>
-    <w:lsdException w:name="List Bullet 3" w:semiHidden="1" w:unhideWhenUsed="1"/>
-    <w:lsdException w:name="List Bullet 4" w:semiHidden="1" w:unhideWhenUsed="1"/>
-    <w:lsdException w:name="List Bullet 5" w:semiHidden="1" w:unhideWhenUsed="1"/>
-    <w:lsdException w:name="List Number 2" w:semiHidden="1" w:unhideWhenUsed="1"/>
-    <w:lsdException w:name="List Number 3" w:semiHidden="1" w:unhideWhenUsed="1"/>
-    <w:lsdException w:name="List Number 4" w:semiHidden="1" w:unhideWhenUsed="1"/>
-    <w:lsdException w:name="List Number 5" w:semiHidden="1" w:unhideWhenUsed="1"/>
-    <w:lsdException w:name="Title" w:uiPriority="10" w:qFormat="1"/>
-    <w:lsdException w:name="Closing" w:semiHidden="1" w:unhideWhenUsed="1"/>
-    <w:lsdException w:name="Signature" w:semiHidden="1" w:unhideWhenUsed="1"/>
-    <w:lsdException w:name="Default Paragraph Font" w:semiHidden="1" w:uiPriority="1" w:unhideWhenUsed="1"/>
-    <w:lsdException w:name="Body Text" w:semiHidden="1" w:unhideWhenUsed="1"/>
-    <w:lsdException w:name="Body Text Indent" w:semiHidden="1" w:unhideWhenUsed="1"/>
-    <w:lsdException w:name="List Continue" w:semiHidden="1" w:unhideWhenUsed="1"/>
-    <w:lsdException w:name="List Continue 2" w:semiHidden="1" w:unhideWhenUsed="1"/>
-    <w:lsdException w:name="List Continue 3" w:semiHidden="1" w:unhideWhenUsed="1"/>
-    <w:lsdException w:name="List Continue 4" w:semiHidden="1" w:unhideWhenUsed="1"/>
-    <w:lsdException w:name="List Continue 5" w:semiHidden="1" w:unhideWhenUsed="1"/>
-    <w:lsdException w:name="Message Header" w:semiHidden="1" w:unhideWhenUsed="1"/>
-    <w:lsdException w:name="Subtitle" w:uiPriority="11" w:qFormat="1"/>
-    <w:lsdException w:name="Salutation" w:semiHidden="1" w:unhideWhenUsed="1"/>
-    <w:lsdException w:name="Date" w:semiHidden="1" w:unhideWhenUsed="1"/>
-    <w:lsdException w:name="Body Text First Indent" w:semiHidden="1" w:unhideWhenUsed="1"/>
-    <w:lsdException w:name="Body Text First Indent 2" w:semiHidden="1" w:unhideWhenUsed="1"/>
-    <w:lsdException w:name="Note Heading" w:semiHidden="1" w:unhideWhenUsed="1"/>
-    <w:lsdException w:name="Body Text 2" w:semiHidden="1" w:unhideWhenUsed="1"/>
-    <w:lsdException w:name="Body Text 3" w:semiHidden="1" w:unhideWhenUsed="1"/>
-    <w:lsdException w:name="Body Text Indent 2" w:semiHidden="1" w:unhideWhenUsed="1"/>
-    <w:lsdException w:name="Body Text Indent 3" w:semiHidden="1" w:unhideWhenUsed="1"/>
-    <w:lsdException w:name="Block Text" w:semiHidden="1" w:unhideWhenUsed="1"/>
-    <w:lsdException w:name="Hyperlink" w:semiHidden="1" w:unhideWhenUsed="1"/>
-    <w:lsdException w:name="FollowedHyperlink" w:semiHidden="1" w:unhideWhenUsed="1"/>
-    <w:lsdException w:name="Strong" w:uiPriority="22" w:qFormat="1"/>
-    <w:lsdException w:name="Emphasis" w:uiPriority="20" w:qFormat="1"/>
-    <w:lsdException w:name="Document Map" w:semiHidden="1" w:unhideWhenUsed="1"/>
-    <w:lsdException w:name="Plain Text" w:semiHidden="1" w:unhideWhenUsed="1"/>
-    <w:lsdException w:name="E-mail Signature" w:semiHidden="1" w:unhideWhenUsed="1"/>
-    <w:lsdException w:name="HTML Top of Form" w:semiHidden="1" w:unhideWhenUsed="1"/>
-    <w:lsdException w:name="HTML Bottom of Form" w:semiHidden="1" w:unhideWhenUsed="1"/>
-    <w:lsdException w:name="Normal (Web)" w:semiHidden="1" w:unhideWhenUsed="1"/>
-    <w:lsdException w:name="HTML Acronym" w:semiHidden="1" w:unhideWhenUsed="1"/>
-    <w:lsdException w:name="HTML Address" w:semiHidden="1" w:unhideWhenUsed="1"/>
-    <w:lsdException w:name="HTML Cite" w:semiHidden="1" w:unhideWhenUsed="1"/>
-    <w:lsdException w:name="HTML Code" w:semiHidden="1" w:unhideWhenUsed="1"/>
-    <w:lsdException w:name="HTML Definition" w:semiHidden="1" w:unhideWhenUsed="1"/>
-    <w:lsdException w:name="HTML Keyboard" w:semiHidden="1" w:unhideWhenUsed="1"/>
-    <w:lsdException w:name="HTML Preformatted" w:semiHidden="1" w:unhideWhenUsed="1"/>
-    <w:lsdException w:name="HTML Sample" w:semiHidden="1" w:unhideWhenUsed="1"/>
-    <w:lsdException w:name="HTML Typewriter" w:semiHidden="1" w:unhideWhenUsed="1"/>
-    <w:lsdException w:name="HTML Variable" w:semiHidden="1" w:unhideWhenUsed="1"/>
-    <w:lsdException w:name="Normal Table" w:semiHidden="1" w:unhideWhenUsed="1"/>
-    <w:lsdException w:name="annotation subject" w:semiHidden="1" w:unhideWhenUsed="1"/>
-    <w:lsdException w:name="No List" w:semiHidden="1" w:unhideWhenUsed="1"/>
-    <w:lsdException w:name="Outline List 1" w:semiHidden="1" w:unhideWhenUsed="1"/>
-    <w:lsdException w:name="Outline List 2" w:semiHidden="1" w:unhideWhenUsed="1"/>
-    <w:lsdException w:name="Outline List 3" w:semiHidden="1" w:unhideWhenUsed="1"/>
-    <w:lsdException w:name="Table Simple 1" w:semiHidden="1" w:unhideWhenUsed="1"/>
-    <w:lsdException w:name="Table Simple 2" w:semiHidden="1" w:unhideWhenUsed="1"/>
-    <w:lsdException w:name="Table Simple 3" w:semiHidden="1" w:unhideWhenUsed="1"/>
-    <w:lsdException w:name="Table Classic 1" w:semiHidden="1" w:unhideWhenUsed="1"/>
-    <w:lsdException w:name="Table Classic 2" w:semiHidden="1" w:unhideWhenUsed="1"/>
-    <w:lsdException w:name="Table Classic 3" w:semiHidden="1" w:unhideWhenUsed="1"/>
-    <w:lsdException w:name="Table Classic 4" w:semiHidden="1" w:unhideWhenUsed="1"/>
-    <w:lsdException w:name="Table Colorful 1" w:semiHidden="1" w:unhideWhenUsed="1"/>
-    <w:lsdException w:name="Table Colorful 2" w:semiHidden="1" w:unhideWhenUsed="1"/>
-    <w:lsdException w:name="Table Colorful 3" w:semiHidden="1" w:unhideWhenUsed="1"/>
-    <w:lsdException w:name="Table Columns 1" w:semiHidden="1" w:unhideWhenUsed="1"/>
-    <w:lsdException w:name="Table Columns 2" w:semiHidden="1" w:unhideWhenUsed="1"/>
-    <w:lsdException w:name="Table Columns 3" w:semiHidden="1" w:unhideWhenUsed="1"/>
-    <w:lsdException w:name="Table Columns 4" w:semiHidden="1" w:unhideWhenUsed="1"/>
-    <w:lsdException w:name="Table Columns 5" w:semiHidden="1" w:unhideWhenUsed="1"/>
-    <w:lsdException w:name="Table Grid 1" w:semiHidden="1" w:unhideWhenUsed="1"/>
-    <w:lsdException w:name="Table Grid 2" w:semiHidden="1" w:unhideWhenUsed="1"/>
-    <w:lsdException w:name="Table Grid 3" w:semiHidden="1" w:unhideWhenUsed="1"/>
-    <w:lsdException w:name="Table Grid 4" w:semiHidden="1" w:unhideWhenUsed="1"/>
-    <w:lsdException w:name="Table Grid 5" w:semiHidden="1" w:unhideWhenUsed="1"/>
-    <w:lsdException w:name="Table Grid 6" w:semiHidden="1" w:unhideWhenUsed="1"/>
-    <w:lsdException w:name="Table Grid 7" w:semiHidden="1" w:unhideWhenUsed="1"/>
-    <w:lsdException w:name="Table Grid 8" w:semiHidden="1" w:unhideWhenUsed="1"/>
-    <w:lsdException w:name="Table List 1" w:semiHidden="1" w:unhideWhenUsed="1"/>
-    <w:lsdException w:name="Table List 2" w:semiHidden="1" w:unhideWhenUsed="1"/>
-    <w:lsdException w:name="Table List 3" w:semiHidden="1" w:unhideWhenUsed="1"/>
-    <w:lsdException w:name="Table List 4" w:semiHidden="1" w:unhideWhenUsed="1"/>
-    <w:lsdException w:name="Table List 5" w:semiHidden="1" w:unhideWhenUsed="1"/>
-    <w:lsdException w:name="Table List 6" w:semiHidden="1" w:unhideWhenUsed="1"/>
-    <w:lsdException w:name="Table List 7" w:semiHidden="1" w:unhideWhenUsed="1"/>
-    <w:lsdException w:name="Table List 8" w:semiHidden="1" w:unhideWhenUsed="1"/>
-    <w:lsdException w:name="Table 3D effects 1" w:semiHidden="1" w:unhideWhenUsed="1"/>
-    <w:lsdException w:name="Table 3D effects 2" w:semiHidden="1" w:unhideWhenUsed="1"/>
-    <w:lsdException w:name="Table 3D effects 3" w:semiHidden="1" w:unhideWhenUsed="1"/>
-    <w:lsdException w:name="Table Contemporary" w:semiHidden="1" w:unhideWhenUsed="1"/>
-    <w:lsdException w:name="Table Elegant" w:semiHidden="1" w:unhideWhenUsed="1"/>
-    <w:lsdException w:name="Table Professional" w:semiHidden="1" w:unhideWhenUsed="1"/>
-    <w:lsdException w:name="Table Subtle 1" w:semiHidden="1" w:unhideWhenUsed="1"/>
-    <w:lsdException w:name="Table Subtle 2" w:semiHidden="1" w:unhideWhenUsed="1"/>
-    <w:lsdException w:name="Table Web 1" w:semiHidden="1" w:unhideWhenUsed="1"/>
-    <w:lsdException w:name="Table Web 2" w:semiHidden="1" w:unhideWhenUsed="1"/>
-    <w:lsdException w:name="Table Web 3" w:semiHidden="1" w:unhideWhenUsed="1"/>
-    <w:lsdException w:name="Balloon Text" w:semiHidden="1" w:unhideWhenUsed="1"/>
-    <w:lsdException w:name="Table Grid" w:uiPriority="39"/>
-    <w:lsdException w:name="Table Theme" w:semiHidden="1" w:unhideWhenUsed="1"/>
-    <w:lsdException w:name="Placeholder Text" w:semiHidden="1"/>
-    <w:lsdException w:name="No Spacing" w:uiPriority="1" w:qFormat="1"/>
-    <w:lsdException w:name="Light Shading" w:uiPriority="60"/>
-    <w:lsdException w:name="Light List" w:uiPriority="61"/>
-    <w:lsdException w:name="Light Grid" w:uiPriority="62"/>
-    <w:lsdException w:name="Medium Shading 1" w:uiPriority="63"/>
-    <w:lsdException w:name="Medium Shading 2" w:uiPriority="64"/>
-    <w:lsdException w:name="Medium List 1" w:uiPriority="65"/>
-    <w:lsdException w:name="Medium List 2" w:uiPriority="66"/>
-    <w:lsdException w:name="Medium Grid 1" w:uiPriority="67"/>
-    <w:lsdException w:name="Medium Grid 2" w:uiPriority="68"/>
-    <w:lsdException w:name="Medium Grid 3" w:uiPriority="69"/>
-    <w:lsdException w:name="Dark List" w:uiPriority="70"/>
-    <w:lsdException w:name="Colorful Shading" w:uiPriority="71"/>
-    <w:lsdException w:name="Colorful List" w:uiPriority="72"/>
-    <w:lsdException w:name="Colorful Grid" w:uiPriority="73"/>
-    <w:lsdException w:name="Light Shading Accent 1" w:uiPriority="60"/>
-    <w:lsdException w:name="Light List Accent 1" w:uiPriority="61"/>
-    <w:lsdException w:name="Light Grid Accent 1" w:uiPriority="62"/>
-    <w:lsdException w:name="Medium Shading 1 Accent 1" w:uiPriority="63"/>
-    <w:lsdException w:name="Medium Shading 2 Accent 1" w:uiPriority="64"/>
-    <w:lsdException w:name="Medium List 1 Accent 1" w:uiPriority="65"/>
-    <w:lsdException w:name="Revision" w:semiHidden="1"/>
-    <w:lsdException w:name="List Paragraph" w:uiPriority="34" w:qFormat="1"/>
-    <w:lsdException w:name="Quote" w:uiPriority="29" w:qFormat="1"/>
-    <w:lsdException w:name="Intense Quote" w:uiPriority="30" w:qFormat="1"/>
-    <w:lsdException w:name="Medium List 2 Accent 1" w:uiPriority="66"/>
-    <w:lsdException w:name="Medium Grid 1 Accent 1" w:uiPriority="67"/>
-    <w:lsdException w:name="Medium Grid 2 Accent 1" w:uiPriority="68"/>
-    <w:lsdException w:name="Medium Grid 3 Accent 1" w:uiPriority="69"/>
-    <w:lsdException w:name="Dark List Accent 1" w:uiPriority="70"/>
-    <w:lsdException w:name="Colorful Shading Accent 1" w:uiPriority="71"/>
-    <w:lsdException w:name="Colorful List Accent 1" w:uiPriority="72"/>
-    <w:lsdException w:name="Colorful Grid Accent 1" w:uiPriority="73"/>
-    <w:lsdException w:name="Light Shading Accent 2" w:uiPriority="60"/>
-    <w:lsdException w:name="Light List Accent 2" w:uiPriority="61"/>
-    <w:lsdException w:name="Light Grid Accent 2" w:uiPriority="62"/>
-    <w:lsdException w:name="Medium Shading 1 Accent 2" w:uiPriority="63"/>
-    <w:lsdException w:name="Medium Shading 2 Accent 2" w:uiPriority="64"/>
-    <w:lsdException w:name="Medium List 1 Accent 2" w:uiPriority="65"/>
-    <w:lsdException w:name="Medium List 2 Accent 2" w:uiPriority="66"/>
-    <w:lsdException w:name="Medium Grid 1 Accent 2" w:uiPriority="67"/>
-    <w:lsdException w:name="Medium Grid 2 Accent 2" w:uiPriority="68"/>
-    <w:lsdException w:name="Medium Grid 3 Accent 2" w:uiPriority="69"/>
-    <w:lsdException w:name="Dark List Accent 2" w:uiPriority="70"/>
-    <w:lsdException w:name="Colorful Shading Accent 2" w:uiPriority="71"/>
-    <w:lsdException w:name="Colorful List Accent 2" w:uiPriority="72"/>
-    <w:lsdException w:name="Colorful Grid Accent 2" w:uiPriority="73"/>
-    <w:lsdException w:name="Light Shading Accent 3" w:uiPriority="60"/>
-    <w:lsdException w:name="Light List Accent 3" w:uiPriority="61"/>
-    <w:lsdException w:name="Light Grid Accent 3" w:uiPriority="62"/>
-    <w:lsdException w:name="Medium Shading 1 Accent 3" w:uiPriority="63"/>
-    <w:lsdException w:name="Medium Shading 2 Accent 3" w:uiPriority="64"/>
-    <w:lsdException w:name="Medium List 1 Accent 3" w:uiPriority="65"/>
-    <w:lsdException w:name="Medium List 2 Accent 3" w:uiPriority="66"/>
-    <w:lsdException w:name="Medium Grid 1 Accent 3" w:uiPriority="67"/>
-    <w:lsdException w:name="Medium Grid 2 Accent 3" w:uiPriority="68"/>
-    <w:lsdException w:name="Medium Grid 3 Accent 3" w:uiPriority="69"/>
-    <w:lsdException w:name="Dark List Accent 3" w:uiPriority="70"/>
-    <w:lsdException w:name="Colorful Shading Accent 3" w:uiPriority="71"/>
-    <w:lsdException w:name="Colorful List Accent 3" w:uiPriority="72"/>
-    <w:lsdException w:name="Colorful Grid Accent 3" w:uiPriority="73"/>
-    <w:lsdException w:name="Light Shading Accent 4" w:uiPriority="60"/>
-    <w:lsdException w:name="Light List Accent 4" w:uiPriority="61"/>
-    <w:lsdException w:name="Light Grid Accent 4" w:uiPriority="62"/>
-    <w:lsdException w:name="Medium Shading 1 Accent 4" w:uiPriority="63"/>
-    <w:lsdException w:name="Medium Shading 2 Accent 4" w:uiPriority="64"/>
-    <w:lsdException w:name="Medium List 1 Accent 4" w:uiPriority="65"/>
-    <w:lsdException w:name="Medium List 2 Accent 4" w:uiPriority="66"/>
-    <w:lsdException w:name="Medium Grid 1 Accent 4" w:uiPriority="67"/>
-    <w:lsdException w:name="Medium Grid 2 Accent 4" w:uiPriority="68"/>
-    <w:lsdException w:name="Medium Grid 3 Accent 4" w:uiPriority="69"/>
-    <w:lsdException w:name="Dark List Accent 4" w:uiPriority="70"/>
-    <w:lsdException w:name="Colorful Shading Accent 4" w:uiPriority="71"/>
-    <w:lsdException w:name="Colorful List Accent 4" w:uiPriority="72"/>
-    <w:lsdException w:name="Colorful Grid Accent 4" w:uiPriority="73"/>
-    <w:lsdException w:name="Light Shading Accent 5" w:uiPriority="60"/>
-    <w:lsdException w:name="Light List Accent 5" w:uiPriority="61"/>
-    <w:lsdException w:name="Light Grid Accent 5" w:uiPriority="62"/>
-    <w:lsdException w:name="Medium Shading 1 Accent 5" w:uiPriority="63"/>
-    <w:lsdException w:name="Medium Shading 2 Accent 5" w:uiPriority="64"/>
-    <w:lsdException w:name="Medium List 1 Accent 5" w:uiPriority="65"/>
-    <w:lsdException w:name="Medium List 2 Accent 5" w:uiPriority="66"/>
-    <w:lsdException w:name="Medium Grid 1 Accent 5" w:uiPriority="67"/>
-    <w:lsdException w:name="Medium Grid 2 Accent 5" w:uiPriority="68"/>
-    <w:lsdException w:name="Medium Grid 3 Accent 5" w:uiPriority="69"/>
-    <w:lsdException w:name="Dark List Accent 5" w:uiPriority="70"/>
-    <w:lsdException w:name="Colorful Shading Accent 5" w:uiPriority="71"/>
-    <w:lsdException w:name="Colorful List Accent 5" w:uiPriority="72"/>
-    <w:lsdException w:name="Colorful Grid Accent 5" w:uiPriority="73"/>
-    <w:lsdException w:name="Light Shading Accent 6" w:uiPriority="60"/>
-    <w:lsdException w:name="Light List Accent 6" w:uiPriority="61"/>
-    <w:lsdException w:name="Light Grid Accent 6" w:uiPriority="62"/>
-    <w:lsdException w:name="Medium Shading 1 Accent 6" w:uiPriority="63"/>
-    <w:lsdException w:name="Medium Shading 2 Accent 6" w:uiPriority="64"/>
-    <w:lsdException w:name="Medium List 1 Accent 6" w:uiPriority="65"/>
-    <w:lsdException w:name="Medium List 2 Accent 6" w:uiPriority="66"/>
-    <w:lsdException w:name="Medium Grid 1 Accent 6" w:uiPriority="67"/>
-    <w:lsdException w:name="Medium Grid 2 Accent 6" w:uiPriority="68"/>
-    <w:lsdException w:name="Medium Grid 3 Accent 6" w:uiPriority="69"/>
-    <w:lsdException w:name="Dark List Accent 6" w:uiPriority="70"/>
-    <w:lsdException w:name="Colorful Shading Accent 6" w:uiPriority="71"/>
-    <w:lsdException w:name="Colorful List Accent 6" w:uiPriority="72"/>
-    <w:lsdException w:name="Colorful Grid Accent 6" w:uiPriority="73"/>
-    <w:lsdException w:name="Subtle Emphasis" w:uiPriority="19" w:qFormat="1"/>
-    <w:lsdException w:name="Intense Emphasis" w:uiPriority="21" w:qFormat="1"/>
-    <w:lsdException w:name="Subtle Reference" w:uiPriority="31" w:qFormat="1"/>
-    <w:lsdException w:name="Intense Reference" w:uiPriority="32" w:qFormat="1"/>
-    <w:lsdException w:name="Book Title" w:uiPriority="33" w:qFormat="1"/>
-    <w:lsdException w:name="Bibliography" w:semiHidden="1" w:uiPriority="37" w:unhideWhenUsed="1"/>
-    <w:lsdException w:name="TOC Heading" w:semiHidden="1" w:uiPriority="39" w:unhideWhenUsed="1" w:qFormat="1"/>
-    <w:lsdException w:name="Plain Table 1" w:uiPriority="41"/>
-    <w:lsdException w:name="Plain Table 2" w:uiPriority="42"/>
-    <w:lsdException w:name="Plain Table 3" w:uiPriority="43"/>
-    <w:lsdException w:name="Plain Table 4" w:uiPriority="44"/>
-    <w:lsdException w:name="Plain Table 5" w:uiPriority="45"/>
-    <w:lsdException w:name="Grid Table Light" w:uiPriority="40"/>
-    <w:lsdException w:name="Grid Table 1 Light" w:uiPriority="46"/>
-    <w:lsdException w:name="Grid Table 2" w:uiPriority="47"/>
-    <w:lsdException w:name="Grid Table 3" w:uiPriority="48"/>
-    <w:lsdException w:name="Grid Table 4" w:uiPriority="49"/>
-    <w:lsdException w:name="Grid Table 5 Dark" w:uiPriority="50"/>
-    <w:lsdException w:name="Grid Table 6 Colorful" w:uiPriority="51"/>
-    <w:lsdException w:name="Grid Table 7 Colorful" w:uiPriority="52"/>
-    <w:lsdException w:name="Grid Table 1 Light Accent 1" w:uiPriority="46"/>
-    <w:lsdException w:name="Grid Table 2 Accent 1" w:uiPriority="47"/>
-    <w:lsdException w:name="Grid Table 3 Accent 1" w:uiPriority="48"/>
-    <w:lsdException w:name="Grid Table 4 Accent 1" w:uiPriority="49"/>
-    <w:lsdException w:name="Grid Table 5 Dark Accent 1" w:uiPriority="50"/>
-    <w:lsdException w:name="Grid Table 6 Colorful Accent 1" w:uiPriority="51"/>
-    <w:lsdException w:name="Grid Table 7 Colorful Accent 1" w:uiPriority="52"/>
-    <w:lsdException w:name="Grid Table 1 Light Accent 2" w:uiPriority="46"/>
-    <w:lsdException w:name="Grid Table 2 Accent 2" w:uiPriority="47"/>
-    <w:lsdException w:name="Grid Table 3 Accent 2" w:uiPriority="48"/>
-    <w:lsdException w:name="Grid Table 4 Accent 2" w:uiPriority="49"/>
-    <w:lsdException w:name="Grid Table 5 Dark Accent 2" w:uiPriority="50"/>
-    <w:lsdException w:name="Grid Table 6 Colorful Accent 2" w:uiPriority="51"/>
-    <w:lsdException w:name="Grid Table 7 Colorful Accent 2" w:uiPriority="52"/>
-    <w:lsdException w:name="Grid Table 1 Light Accent 3" w:uiPriority="46"/>
-    <w:lsdException w:name="Grid Table 2 Accent 3" w:uiPriority="47"/>
-    <w:lsdException w:name="Grid Table 3 Accent 3" w:uiPriority="48"/>
-    <w:lsdException w:name="Grid Table 4 Accent 3" w:uiPriority="49"/>
-    <w:lsdException w:name="Grid Table 5 Dark Accent 3" w:uiPriority="50"/>
-    <w:lsdException w:name="Grid Table 6 Colorful Accent 3" w:uiPriority="51"/>
-    <w:lsdException w:name="Grid Table 7 Colorful Accent 3" w:uiPriority="52"/>
-    <w:lsdException w:name="Grid Table 1 Light Accent 4" w:uiPriority="46"/>
-    <w:lsdException w:name="Grid Table 2 Accent 4" w:uiPriority="47"/>
-    <w:lsdException w:name="Grid Table 3 Accent 4" w:uiPriority="48"/>
-    <w:lsdException w:name="Grid Table 4 Accent 4" w:uiPriority="49"/>
-    <w:lsdException w:name="Grid Table 5 Dark Accent 4" w:uiPriority="50"/>
-    <w:lsdException w:name="Grid Table 6 Colorful Accent 4" w:uiPriority="51"/>
-    <w:lsdException w:name="Grid Table 7 Colorful Accent 4" w:uiPriority="52"/>
-    <w:lsdException w:name="Grid Table 1 Light Accent 5" w:uiPriority="46"/>
-    <w:lsdException w:name="Grid Table 2 Accent 5" w:uiPriority="47"/>
-    <w:lsdException w:name="Grid Table 3 Accent 5" w:uiPriority="48"/>
-    <w:lsdException w:name="Grid Table 4 Accent 5" w:uiPriority="49"/>
-    <w:lsdException w:name="Grid Table 5 Dark Accent 5" w:uiPriority="50"/>
-    <w:lsdException w:name="Grid Table 6 Colorful Accent 5" w:uiPriority="51"/>
-    <w:lsdException w:name="Grid Table 7 Colorful Accent 5" w:uiPriority="52"/>
-    <w:lsdException w:name="Grid Table 1 Light Accent 6" w:uiPriority="46"/>
-    <w:lsdException w:name="Grid Table 2 Accent 6" w:uiPriority="47"/>
-    <w:lsdException w:name="Grid Table 3 Accent 6" w:uiPriority="48"/>
-    <w:lsdException w:name="Grid Table 4 Accent 6" w:uiPriority="49"/>
-    <w:lsdException w:name="Grid Table 5 Dark Accent 6" w:uiPriority="50"/>
-    <w:lsdException w:name="Grid Table 6 Colorful Accent 6" w:uiPriority="51"/>
-    <w:lsdException w:name="Grid Table 7 Colorful Accent 6" w:uiPriority="52"/>
-    <w:lsdException w:name="List Table 1 Light" w:uiPriority="46"/>
-    <w:lsdException w:name="List Table 2" w:uiPriority="47"/>
-    <w:lsdException w:name="List Table 3" w:uiPriority="48"/>
-    <w:lsdException w:name="List Table 4" w:uiPriority="49"/>
-    <w:lsdException w:name="List Table 5 Dark" w:uiPriority="50"/>
-    <w:lsdException w:name="List Table 6 Colorful" w:uiPriority="51"/>
-    <w:lsdException w:name="List Table 7 Colorful" w:uiPriority="52"/>
-    <w:lsdException w:name="List Table 1 Light Accent 1" w:uiPriority="46"/>
-    <w:lsdException w:name="List Table 2 Accent 1" w:uiPriority="47"/>
-    <w:lsdException w:name="List Table 3 Accent 1" w:uiPriority="48"/>
-    <w:lsdException w:name="List Table 4 Accent 1" w:uiPriority="49"/>
-    <w:lsdException w:name="List Table 5 Dark Accent 1" w:uiPriority="50"/>
-    <w:lsdException w:name="List Table 6 Colorful Accent 1" w:uiPriority="51"/>
-    <w:lsdException w:name="List Table 7 Colorful Accent 1" w:uiPriority="52"/>
-    <w:lsdException w:name="List Table 1 Light Accent 2" w:uiPriority="46"/>
-    <w:lsdException w:name="List Table 2 Accent 2" w:uiPriority="47"/>
-    <w:lsdException w:name="List Table 3 Accent 2" w:uiPriority="48"/>
-    <w:lsdException w:name="List Table 4 Accent 2" w:uiPriority="49"/>
-    <w:lsdException w:name="List Table 5 Dark Accent 2" w:uiPriority="50"/>
-    <w:lsdException w:name="List Table 6 Colorful Accent 2" w:uiPriority="51"/>
-    <w:lsdException w:name="List Table 7 Colorful Accent 2" w:uiPriority="52"/>
-    <w:lsdException w:name="List Table 1 Light Accent 3" w:uiPriority="46"/>
-    <w:lsdException w:name="List Table 2 Accent 3" w:uiPriority="47"/>
-    <w:lsdException w:name="List Table 3 Accent 3" w:uiPriority="48"/>
-    <w:lsdException w:name="List Table 4 Accent 3" w:uiPriority="49"/>
-    <w:lsdException w:name="List Table 5 Dark Accent 3" w:uiPriority="50"/>
-    <w:lsdException w:name="List Table 6 Colorful Accent 3" w:uiPriority="51"/>
-    <w:lsdException w:name="List Table 7 Colorful Accent 3" w:uiPriority="52"/>
-    <w:lsdException w:name="List Table 1 Light Accent 4" w:uiPriority="46"/>
-    <w:lsdException w:name="List Table 2 Accent 4" w:uiPriority="47"/>
-    <w:lsdException w:name="List Table 3 Accent 4" w:uiPriority="48"/>
-    <w:lsdException w:name="List Table 4 Accent 4" w:uiPriority="49"/>
-    <w:lsdException w:name="List Table 5 Dark Accent 4" w:uiPriority="50"/>
-    <w:lsdException w:name="List Table 6 Colorful Accent 4" w:uiPriority="51"/>
-    <w:lsdException w:name="List Table 7 Colorful Accent 4" w:uiPriority="52"/>
-    <w:lsdException w:name="List Table 1 Light Accent 5" w:uiPriority="46"/>
-    <w:lsdException w:name="List Table 2 Accent 5" w:uiPriority="47"/>
-    <w:lsdException w:name="List Table 3 Accent 5" w:uiPriority="48"/>
-    <w:lsdException w:name="List Table 4 Accent 5" w:uiPriority="49"/>
-    <w:lsdException w:name="List Table 5 Dark Accent 5" w:uiPriority="50"/>
-    <w:lsdException w:name="List Table 6 Colorful Accent 5" w:uiPriority="51"/>
-    <w:lsdException w:name="List Table 7 Colorful Accent 5" w:uiPriority="52"/>
-    <w:lsdException w:name="List Table 1 Light Accent 6" w:uiPriority="46"/>
-    <w:lsdException w:name="List Table 2 Accent 6" w:uiPriority="47"/>
-    <w:lsdException w:name="List Table 3 Accent 6" w:uiPriority="48"/>
-    <w:lsdException w:name="List Table 4 Accent 6" w:uiPriority="49"/>
-    <w:lsdException w:name="List Table 5 Dark Accent 6" w:uiPriority="50"/>
-    <w:lsdException w:name="List Table 6 Colorful Accent 6" w:uiPriority="51"/>
-    <w:lsdException w:name="List Table 7 Colorful Accent 6" w:uiPriority="52"/>
-  </w:latentStyles>
-  <w:style w:type="paragraph" w:default="1" w:styleId="Normal">
-    <w:name w:val="Normal"/>
-    <w:qFormat/>
-  </w:style>
-  <w:style w:type="character" w:default="1" w:styleId="DefaultParagraphFont">
-    <w:name w:val="Default Paragraph Font"/>
-    <w:uiPriority w:val="1"/>
-    <w:semiHidden/>
-    <w:unhideWhenUsed/>
-  </w:style>
-  <w:style w:type="table" w:default="1" w:styleId="TableNormal">
-    <w:name w:val="Normal Table"/>
-    <w:uiPriority w:val="99"/>
-    <w:semiHidden/>
-    <w:unhideWhenUsed/>
-    <w:tblPr>
-      <w:tblInd w:w="0" w:type="dxa"/>
-      <w:tblCellMar>
-        <w:top w:w="0" w:type="dxa"/>
-        <w:left w:w="108" w:type="dxa"/>
-        <w:bottom w:w="0" w:type="dxa"/>
-        <w:right w:w="108" w:type="dxa"/>
-      </w:tblCellMar>
-    </w:tblPr>
-  </w:style>
-  <w:style w:type="numbering" w:default="1" w:styleId="NoList">
-    <w:name w:val="No List"/>
-    <w:uiPriority w:val="99"/>
-    <w:semiHidden/>
-    <w:unhideWhenUsed/>
-  </w:style>
-  <w:style w:type="paragraph" w:customStyle="1" w:styleId="AC8B08A13D794AC1B81BEEED1E8C19FB">
-    <w:name w:val="AC8B08A13D794AC1B81BEEED1E8C19FB"/>
-  </w:style>
-  <w:style w:type="paragraph" w:customStyle="1" w:styleId="1627CD242ABF42E387A6D3355CC4E2FE">
-    <w:name w:val="1627CD242ABF42E387A6D3355CC4E2FE"/>
-  </w:style>
-  <w:style w:type="paragraph" w:customStyle="1" w:styleId="56692F6B722247939DA9BA0C0066BC34">
-    <w:name w:val="56692F6B722247939DA9BA0C0066BC34"/>
-  </w:style>
-</w:styles>
-</file>
-
-<file path=word/glossary/webSettings.xml><?xml version="1.0" encoding="utf-8"?>
-<w:webSettings xmlns:mc="http://schemas.openxmlformats.org/markup-compatibility/2006" xmlns:r="http://schemas.openxmlformats.org/officeDocument/2006/relationships" xmlns:w="http://schemas.openxmlformats.org/wordprocessingml/2006/main" xmlns:w14="http://schemas.microsoft.com/office/word/2010/wordml" xmlns:w15="http://schemas.microsoft.com/office/word/2012/wordml" mc:Ignorable="w14 w15">
-  <w:optimizeForBrowser/>
-  <w:allowPNG/>
-</w:webSettings>
-</file>
-
 <file path=word/theme/theme1.xml><?xml version="1.0" encoding="utf-8"?>
 <a:theme xmlns:a="http://schemas.openxmlformats.org/drawingml/2006/main" name="Banded">
   <a:themeElements>
@@ -3733,129 +3258,12 @@
 </file>
 
 <file path=customXml/item1.xml><?xml version="1.0" encoding="utf-8"?>
-<p:properties xmlns:p="http://schemas.microsoft.com/office/2006/metadata/properties" xmlns:xsi="http://www.w3.org/2001/XMLSchema-instance" xmlns:pc="http://schemas.microsoft.com/office/infopath/2007/PartnerControls">
-  <documentManagement>
-    <APDescription xmlns="4873beb7-5857-4685-be1f-d57550cc96cc" xsi:nil="true"/>
-    <AssetExpire xmlns="4873beb7-5857-4685-be1f-d57550cc96cc">2029-01-01T08:00:00+00:00</AssetExpire>
-    <CampaignTagsTaxHTField0 xmlns="4873beb7-5857-4685-be1f-d57550cc96cc">
-      <Terms xmlns="http://schemas.microsoft.com/office/infopath/2007/PartnerControls"/>
-    </CampaignTagsTaxHTField0>
-    <IntlLangReviewDate xmlns="4873beb7-5857-4685-be1f-d57550cc96cc" xsi:nil="true"/>
-    <TPFriendlyName xmlns="4873beb7-5857-4685-be1f-d57550cc96cc" xsi:nil="true"/>
-    <IntlLangReview xmlns="4873beb7-5857-4685-be1f-d57550cc96cc">false</IntlLangReview>
-    <LocLastLocAttemptVersionLookup xmlns="4873beb7-5857-4685-be1f-d57550cc96cc">864570</LocLastLocAttemptVersionLookup>
-    <PolicheckWords xmlns="4873beb7-5857-4685-be1f-d57550cc96cc" xsi:nil="true"/>
-    <SubmitterId xmlns="4873beb7-5857-4685-be1f-d57550cc96cc" xsi:nil="true"/>
-    <AcquiredFrom xmlns="4873beb7-5857-4685-be1f-d57550cc96cc">Internal MS</AcquiredFrom>
-    <EditorialStatus xmlns="4873beb7-5857-4685-be1f-d57550cc96cc">Complete</EditorialStatus>
-    <Markets xmlns="4873beb7-5857-4685-be1f-d57550cc96cc"/>
-    <OriginAsset xmlns="4873beb7-5857-4685-be1f-d57550cc96cc" xsi:nil="true"/>
-    <AssetStart xmlns="4873beb7-5857-4685-be1f-d57550cc96cc">2012-11-01T04:53:00+00:00</AssetStart>
-    <FriendlyTitle xmlns="4873beb7-5857-4685-be1f-d57550cc96cc" xsi:nil="true"/>
-    <MarketSpecific xmlns="4873beb7-5857-4685-be1f-d57550cc96cc">false</MarketSpecific>
-    <TPNamespace xmlns="4873beb7-5857-4685-be1f-d57550cc96cc" xsi:nil="true"/>
-    <PublishStatusLookup xmlns="4873beb7-5857-4685-be1f-d57550cc96cc">
-      <Value>1655138</Value>
-    </PublishStatusLookup>
-    <APAuthor xmlns="4873beb7-5857-4685-be1f-d57550cc96cc">
-      <UserInfo>
-        <DisplayName>MIDDLEEAST\v-keerth</DisplayName>
-        <AccountId>2799</AccountId>
-        <AccountType/>
-      </UserInfo>
-    </APAuthor>
-    <TPCommandLine xmlns="4873beb7-5857-4685-be1f-d57550cc96cc" xsi:nil="true"/>
-    <IntlLangReviewer xmlns="4873beb7-5857-4685-be1f-d57550cc96cc" xsi:nil="true"/>
-    <OpenTemplate xmlns="4873beb7-5857-4685-be1f-d57550cc96cc">true</OpenTemplate>
-    <CSXSubmissionDate xmlns="4873beb7-5857-4685-be1f-d57550cc96cc" xsi:nil="true"/>
-    <TaxCatchAll xmlns="4873beb7-5857-4685-be1f-d57550cc96cc"/>
-    <Manager xmlns="4873beb7-5857-4685-be1f-d57550cc96cc" xsi:nil="true"/>
-    <NumericId xmlns="4873beb7-5857-4685-be1f-d57550cc96cc" xsi:nil="true"/>
-    <ParentAssetId xmlns="4873beb7-5857-4685-be1f-d57550cc96cc" xsi:nil="true"/>
-    <OriginalSourceMarket xmlns="4873beb7-5857-4685-be1f-d57550cc96cc" xsi:nil="true"/>
-    <ApprovalStatus xmlns="4873beb7-5857-4685-be1f-d57550cc96cc">InProgress</ApprovalStatus>
-    <TPComponent xmlns="4873beb7-5857-4685-be1f-d57550cc96cc" xsi:nil="true"/>
-    <EditorialTags xmlns="4873beb7-5857-4685-be1f-d57550cc96cc" xsi:nil="true"/>
-    <TPExecutable xmlns="4873beb7-5857-4685-be1f-d57550cc96cc" xsi:nil="true"/>
-    <TPLaunchHelpLink xmlns="4873beb7-5857-4685-be1f-d57550cc96cc" xsi:nil="true"/>
-    <LocComments xmlns="4873beb7-5857-4685-be1f-d57550cc96cc" xsi:nil="true"/>
-    <LocRecommendedHandoff xmlns="4873beb7-5857-4685-be1f-d57550cc96cc" xsi:nil="true"/>
-    <SourceTitle xmlns="4873beb7-5857-4685-be1f-d57550cc96cc" xsi:nil="true"/>
-    <CSXUpdate xmlns="4873beb7-5857-4685-be1f-d57550cc96cc">false</CSXUpdate>
-    <IntlLocPriority xmlns="4873beb7-5857-4685-be1f-d57550cc96cc" xsi:nil="true"/>
-    <UAProjectedTotalWords xmlns="4873beb7-5857-4685-be1f-d57550cc96cc" xsi:nil="true"/>
-    <AssetType xmlns="4873beb7-5857-4685-be1f-d57550cc96cc">TP</AssetType>
-    <MachineTranslated xmlns="4873beb7-5857-4685-be1f-d57550cc96cc">false</MachineTranslated>
-    <OutputCachingOn xmlns="4873beb7-5857-4685-be1f-d57550cc96cc">false</OutputCachingOn>
-    <TemplateStatus xmlns="4873beb7-5857-4685-be1f-d57550cc96cc">Complete</TemplateStatus>
-    <IsSearchable xmlns="4873beb7-5857-4685-be1f-d57550cc96cc">true</IsSearchable>
-    <ContentItem xmlns="4873beb7-5857-4685-be1f-d57550cc96cc" xsi:nil="true"/>
-    <HandoffToMSDN xmlns="4873beb7-5857-4685-be1f-d57550cc96cc" xsi:nil="true"/>
-    <ShowIn xmlns="4873beb7-5857-4685-be1f-d57550cc96cc">Show everywhere</ShowIn>
-    <ThumbnailAssetId xmlns="4873beb7-5857-4685-be1f-d57550cc96cc" xsi:nil="true"/>
-    <UALocComments xmlns="4873beb7-5857-4685-be1f-d57550cc96cc" xsi:nil="true"/>
-    <UALocRecommendation xmlns="4873beb7-5857-4685-be1f-d57550cc96cc">Localize</UALocRecommendation>
-    <LastModifiedDateTime xmlns="4873beb7-5857-4685-be1f-d57550cc96cc" xsi:nil="true"/>
-    <LegacyData xmlns="4873beb7-5857-4685-be1f-d57550cc96cc" xsi:nil="true"/>
-    <LocManualTestRequired xmlns="4873beb7-5857-4685-be1f-d57550cc96cc">false</LocManualTestRequired>
-    <LocMarketGroupTiers2 xmlns="4873beb7-5857-4685-be1f-d57550cc96cc" xsi:nil="true"/>
-    <ClipArtFilename xmlns="4873beb7-5857-4685-be1f-d57550cc96cc" xsi:nil="true"/>
-    <TPApplication xmlns="4873beb7-5857-4685-be1f-d57550cc96cc" xsi:nil="true"/>
-    <CSXHash xmlns="4873beb7-5857-4685-be1f-d57550cc96cc" xsi:nil="true"/>
-    <DirectSourceMarket xmlns="4873beb7-5857-4685-be1f-d57550cc96cc" xsi:nil="true"/>
-    <PrimaryImageGen xmlns="4873beb7-5857-4685-be1f-d57550cc96cc">true</PrimaryImageGen>
-    <PlannedPubDate xmlns="4873beb7-5857-4685-be1f-d57550cc96cc" xsi:nil="true"/>
-    <CSXSubmissionMarket xmlns="4873beb7-5857-4685-be1f-d57550cc96cc" xsi:nil="true"/>
-    <Downloads xmlns="4873beb7-5857-4685-be1f-d57550cc96cc">0</Downloads>
-    <ArtSampleDocs xmlns="4873beb7-5857-4685-be1f-d57550cc96cc" xsi:nil="true"/>
-    <TrustLevel xmlns="4873beb7-5857-4685-be1f-d57550cc96cc">1 Microsoft Managed Content</TrustLevel>
-    <BlockPublish xmlns="4873beb7-5857-4685-be1f-d57550cc96cc">false</BlockPublish>
-    <TPLaunchHelpLinkType xmlns="4873beb7-5857-4685-be1f-d57550cc96cc">Template</TPLaunchHelpLinkType>
-    <LocalizationTagsTaxHTField0 xmlns="4873beb7-5857-4685-be1f-d57550cc96cc">
-      <Terms xmlns="http://schemas.microsoft.com/office/infopath/2007/PartnerControls"/>
-    </LocalizationTagsTaxHTField0>
-    <BusinessGroup xmlns="4873beb7-5857-4685-be1f-d57550cc96cc" xsi:nil="true"/>
-    <Providers xmlns="4873beb7-5857-4685-be1f-d57550cc96cc" xsi:nil="true"/>
-    <TemplateTemplateType xmlns="4873beb7-5857-4685-be1f-d57550cc96cc">Word Document Template</TemplateTemplateType>
-    <TimesCloned xmlns="4873beb7-5857-4685-be1f-d57550cc96cc" xsi:nil="true"/>
-    <TPAppVersion xmlns="4873beb7-5857-4685-be1f-d57550cc96cc" xsi:nil="true"/>
-    <VoteCount xmlns="4873beb7-5857-4685-be1f-d57550cc96cc" xsi:nil="true"/>
-    <AverageRating xmlns="4873beb7-5857-4685-be1f-d57550cc96cc" xsi:nil="true"/>
-    <FeatureTagsTaxHTField0 xmlns="4873beb7-5857-4685-be1f-d57550cc96cc">
-      <Terms xmlns="http://schemas.microsoft.com/office/infopath/2007/PartnerControls"/>
-    </FeatureTagsTaxHTField0>
-    <Provider xmlns="4873beb7-5857-4685-be1f-d57550cc96cc" xsi:nil="true"/>
-    <UACurrentWords xmlns="4873beb7-5857-4685-be1f-d57550cc96cc" xsi:nil="true"/>
-    <AssetId xmlns="4873beb7-5857-4685-be1f-d57550cc96cc">TP103749966</AssetId>
-    <TPClientViewer xmlns="4873beb7-5857-4685-be1f-d57550cc96cc" xsi:nil="true"/>
-    <DSATActionTaken xmlns="4873beb7-5857-4685-be1f-d57550cc96cc" xsi:nil="true"/>
-    <APEditor xmlns="4873beb7-5857-4685-be1f-d57550cc96cc">
-      <UserInfo>
-        <DisplayName/>
-        <AccountId xsi:nil="true"/>
-        <AccountType/>
-      </UserInfo>
-    </APEditor>
-    <TPInstallLocation xmlns="4873beb7-5857-4685-be1f-d57550cc96cc" xsi:nil="true"/>
-    <OOCacheId xmlns="4873beb7-5857-4685-be1f-d57550cc96cc" xsi:nil="true"/>
-    <IsDeleted xmlns="4873beb7-5857-4685-be1f-d57550cc96cc">false</IsDeleted>
-    <PublishTargets xmlns="4873beb7-5857-4685-be1f-d57550cc96cc">OfficeOnlineVNext</PublishTargets>
-    <ApprovalLog xmlns="4873beb7-5857-4685-be1f-d57550cc96cc" xsi:nil="true"/>
-    <BugNumber xmlns="4873beb7-5857-4685-be1f-d57550cc96cc" xsi:nil="true"/>
-    <CrawlForDependencies xmlns="4873beb7-5857-4685-be1f-d57550cc96cc">false</CrawlForDependencies>
-    <InternalTagsTaxHTField0 xmlns="4873beb7-5857-4685-be1f-d57550cc96cc">
-      <Terms xmlns="http://schemas.microsoft.com/office/infopath/2007/PartnerControls"/>
-    </InternalTagsTaxHTField0>
-    <LastHandOff xmlns="4873beb7-5857-4685-be1f-d57550cc96cc" xsi:nil="true"/>
-    <Milestone xmlns="4873beb7-5857-4685-be1f-d57550cc96cc" xsi:nil="true"/>
-    <OriginalRelease xmlns="4873beb7-5857-4685-be1f-d57550cc96cc">15</OriginalRelease>
-    <RecommendationsModifier xmlns="4873beb7-5857-4685-be1f-d57550cc96cc" xsi:nil="true"/>
-    <ScenarioTagsTaxHTField0 xmlns="4873beb7-5857-4685-be1f-d57550cc96cc">
-      <Terms xmlns="http://schemas.microsoft.com/office/infopath/2007/PartnerControls"/>
-    </ScenarioTagsTaxHTField0>
-    <UANotes xmlns="4873beb7-5857-4685-be1f-d57550cc96cc" xsi:nil="true"/>
-  </documentManagement>
-</p:properties>
+<?mso-contentType ?>
+<FormTemplates xmlns="http://schemas.microsoft.com/sharepoint/v3/contenttype/forms">
+  <Display>DocumentLibraryForm</Display>
+  <Edit>AssetEditForm</Edit>
+  <New>DocumentLibraryForm</New>
+</FormTemplates>
 </file>
 
 <file path=customXml/item2.xml><?xml version="1.0" encoding="utf-8"?>
@@ -4899,12 +4307,129 @@
 </file>
 
 <file path=customXml/item3.xml><?xml version="1.0" encoding="utf-8"?>
-<?mso-contentType ?>
-<FormTemplates xmlns="http://schemas.microsoft.com/sharepoint/v3/contenttype/forms">
-  <Display>DocumentLibraryForm</Display>
-  <Edit>AssetEditForm</Edit>
-  <New>DocumentLibraryForm</New>
-</FormTemplates>
+<p:properties xmlns:p="http://schemas.microsoft.com/office/2006/metadata/properties" xmlns:xsi="http://www.w3.org/2001/XMLSchema-instance" xmlns:pc="http://schemas.microsoft.com/office/infopath/2007/PartnerControls">
+  <documentManagement>
+    <APDescription xmlns="4873beb7-5857-4685-be1f-d57550cc96cc" xsi:nil="true"/>
+    <AssetExpire xmlns="4873beb7-5857-4685-be1f-d57550cc96cc">2029-01-01T08:00:00+00:00</AssetExpire>
+    <CampaignTagsTaxHTField0 xmlns="4873beb7-5857-4685-be1f-d57550cc96cc">
+      <Terms xmlns="http://schemas.microsoft.com/office/infopath/2007/PartnerControls"/>
+    </CampaignTagsTaxHTField0>
+    <IntlLangReviewDate xmlns="4873beb7-5857-4685-be1f-d57550cc96cc" xsi:nil="true"/>
+    <TPFriendlyName xmlns="4873beb7-5857-4685-be1f-d57550cc96cc" xsi:nil="true"/>
+    <IntlLangReview xmlns="4873beb7-5857-4685-be1f-d57550cc96cc">false</IntlLangReview>
+    <LocLastLocAttemptVersionLookup xmlns="4873beb7-5857-4685-be1f-d57550cc96cc">864570</LocLastLocAttemptVersionLookup>
+    <PolicheckWords xmlns="4873beb7-5857-4685-be1f-d57550cc96cc" xsi:nil="true"/>
+    <SubmitterId xmlns="4873beb7-5857-4685-be1f-d57550cc96cc" xsi:nil="true"/>
+    <AcquiredFrom xmlns="4873beb7-5857-4685-be1f-d57550cc96cc">Internal MS</AcquiredFrom>
+    <EditorialStatus xmlns="4873beb7-5857-4685-be1f-d57550cc96cc">Complete</EditorialStatus>
+    <Markets xmlns="4873beb7-5857-4685-be1f-d57550cc96cc"/>
+    <OriginAsset xmlns="4873beb7-5857-4685-be1f-d57550cc96cc" xsi:nil="true"/>
+    <AssetStart xmlns="4873beb7-5857-4685-be1f-d57550cc96cc">2012-11-01T04:53:00+00:00</AssetStart>
+    <FriendlyTitle xmlns="4873beb7-5857-4685-be1f-d57550cc96cc" xsi:nil="true"/>
+    <MarketSpecific xmlns="4873beb7-5857-4685-be1f-d57550cc96cc">false</MarketSpecific>
+    <TPNamespace xmlns="4873beb7-5857-4685-be1f-d57550cc96cc" xsi:nil="true"/>
+    <PublishStatusLookup xmlns="4873beb7-5857-4685-be1f-d57550cc96cc">
+      <Value>1655138</Value>
+    </PublishStatusLookup>
+    <APAuthor xmlns="4873beb7-5857-4685-be1f-d57550cc96cc">
+      <UserInfo>
+        <DisplayName>MIDDLEEAST\v-keerth</DisplayName>
+        <AccountId>2799</AccountId>
+        <AccountType/>
+      </UserInfo>
+    </APAuthor>
+    <TPCommandLine xmlns="4873beb7-5857-4685-be1f-d57550cc96cc" xsi:nil="true"/>
+    <IntlLangReviewer xmlns="4873beb7-5857-4685-be1f-d57550cc96cc" xsi:nil="true"/>
+    <OpenTemplate xmlns="4873beb7-5857-4685-be1f-d57550cc96cc">true</OpenTemplate>
+    <CSXSubmissionDate xmlns="4873beb7-5857-4685-be1f-d57550cc96cc" xsi:nil="true"/>
+    <TaxCatchAll xmlns="4873beb7-5857-4685-be1f-d57550cc96cc"/>
+    <Manager xmlns="4873beb7-5857-4685-be1f-d57550cc96cc" xsi:nil="true"/>
+    <NumericId xmlns="4873beb7-5857-4685-be1f-d57550cc96cc" xsi:nil="true"/>
+    <ParentAssetId xmlns="4873beb7-5857-4685-be1f-d57550cc96cc" xsi:nil="true"/>
+    <OriginalSourceMarket xmlns="4873beb7-5857-4685-be1f-d57550cc96cc" xsi:nil="true"/>
+    <ApprovalStatus xmlns="4873beb7-5857-4685-be1f-d57550cc96cc">InProgress</ApprovalStatus>
+    <TPComponent xmlns="4873beb7-5857-4685-be1f-d57550cc96cc" xsi:nil="true"/>
+    <EditorialTags xmlns="4873beb7-5857-4685-be1f-d57550cc96cc" xsi:nil="true"/>
+    <TPExecutable xmlns="4873beb7-5857-4685-be1f-d57550cc96cc" xsi:nil="true"/>
+    <TPLaunchHelpLink xmlns="4873beb7-5857-4685-be1f-d57550cc96cc" xsi:nil="true"/>
+    <LocComments xmlns="4873beb7-5857-4685-be1f-d57550cc96cc" xsi:nil="true"/>
+    <LocRecommendedHandoff xmlns="4873beb7-5857-4685-be1f-d57550cc96cc" xsi:nil="true"/>
+    <SourceTitle xmlns="4873beb7-5857-4685-be1f-d57550cc96cc" xsi:nil="true"/>
+    <CSXUpdate xmlns="4873beb7-5857-4685-be1f-d57550cc96cc">false</CSXUpdate>
+    <IntlLocPriority xmlns="4873beb7-5857-4685-be1f-d57550cc96cc" xsi:nil="true"/>
+    <UAProjectedTotalWords xmlns="4873beb7-5857-4685-be1f-d57550cc96cc" xsi:nil="true"/>
+    <AssetType xmlns="4873beb7-5857-4685-be1f-d57550cc96cc">TP</AssetType>
+    <MachineTranslated xmlns="4873beb7-5857-4685-be1f-d57550cc96cc">false</MachineTranslated>
+    <OutputCachingOn xmlns="4873beb7-5857-4685-be1f-d57550cc96cc">false</OutputCachingOn>
+    <TemplateStatus xmlns="4873beb7-5857-4685-be1f-d57550cc96cc">Complete</TemplateStatus>
+    <IsSearchable xmlns="4873beb7-5857-4685-be1f-d57550cc96cc">true</IsSearchable>
+    <ContentItem xmlns="4873beb7-5857-4685-be1f-d57550cc96cc" xsi:nil="true"/>
+    <HandoffToMSDN xmlns="4873beb7-5857-4685-be1f-d57550cc96cc" xsi:nil="true"/>
+    <ShowIn xmlns="4873beb7-5857-4685-be1f-d57550cc96cc">Show everywhere</ShowIn>
+    <ThumbnailAssetId xmlns="4873beb7-5857-4685-be1f-d57550cc96cc" xsi:nil="true"/>
+    <UALocComments xmlns="4873beb7-5857-4685-be1f-d57550cc96cc" xsi:nil="true"/>
+    <UALocRecommendation xmlns="4873beb7-5857-4685-be1f-d57550cc96cc">Localize</UALocRecommendation>
+    <LastModifiedDateTime xmlns="4873beb7-5857-4685-be1f-d57550cc96cc" xsi:nil="true"/>
+    <LegacyData xmlns="4873beb7-5857-4685-be1f-d57550cc96cc" xsi:nil="true"/>
+    <LocManualTestRequired xmlns="4873beb7-5857-4685-be1f-d57550cc96cc">false</LocManualTestRequired>
+    <LocMarketGroupTiers2 xmlns="4873beb7-5857-4685-be1f-d57550cc96cc" xsi:nil="true"/>
+    <ClipArtFilename xmlns="4873beb7-5857-4685-be1f-d57550cc96cc" xsi:nil="true"/>
+    <TPApplication xmlns="4873beb7-5857-4685-be1f-d57550cc96cc" xsi:nil="true"/>
+    <CSXHash xmlns="4873beb7-5857-4685-be1f-d57550cc96cc" xsi:nil="true"/>
+    <DirectSourceMarket xmlns="4873beb7-5857-4685-be1f-d57550cc96cc" xsi:nil="true"/>
+    <PrimaryImageGen xmlns="4873beb7-5857-4685-be1f-d57550cc96cc">true</PrimaryImageGen>
+    <PlannedPubDate xmlns="4873beb7-5857-4685-be1f-d57550cc96cc" xsi:nil="true"/>
+    <CSXSubmissionMarket xmlns="4873beb7-5857-4685-be1f-d57550cc96cc" xsi:nil="true"/>
+    <Downloads xmlns="4873beb7-5857-4685-be1f-d57550cc96cc">0</Downloads>
+    <ArtSampleDocs xmlns="4873beb7-5857-4685-be1f-d57550cc96cc" xsi:nil="true"/>
+    <TrustLevel xmlns="4873beb7-5857-4685-be1f-d57550cc96cc">1 Microsoft Managed Content</TrustLevel>
+    <BlockPublish xmlns="4873beb7-5857-4685-be1f-d57550cc96cc">false</BlockPublish>
+    <TPLaunchHelpLinkType xmlns="4873beb7-5857-4685-be1f-d57550cc96cc">Template</TPLaunchHelpLinkType>
+    <LocalizationTagsTaxHTField0 xmlns="4873beb7-5857-4685-be1f-d57550cc96cc">
+      <Terms xmlns="http://schemas.microsoft.com/office/infopath/2007/PartnerControls"/>
+    </LocalizationTagsTaxHTField0>
+    <BusinessGroup xmlns="4873beb7-5857-4685-be1f-d57550cc96cc" xsi:nil="true"/>
+    <Providers xmlns="4873beb7-5857-4685-be1f-d57550cc96cc" xsi:nil="true"/>
+    <TemplateTemplateType xmlns="4873beb7-5857-4685-be1f-d57550cc96cc">Word Document Template</TemplateTemplateType>
+    <TimesCloned xmlns="4873beb7-5857-4685-be1f-d57550cc96cc" xsi:nil="true"/>
+    <TPAppVersion xmlns="4873beb7-5857-4685-be1f-d57550cc96cc" xsi:nil="true"/>
+    <VoteCount xmlns="4873beb7-5857-4685-be1f-d57550cc96cc" xsi:nil="true"/>
+    <AverageRating xmlns="4873beb7-5857-4685-be1f-d57550cc96cc" xsi:nil="true"/>
+    <FeatureTagsTaxHTField0 xmlns="4873beb7-5857-4685-be1f-d57550cc96cc">
+      <Terms xmlns="http://schemas.microsoft.com/office/infopath/2007/PartnerControls"/>
+    </FeatureTagsTaxHTField0>
+    <Provider xmlns="4873beb7-5857-4685-be1f-d57550cc96cc" xsi:nil="true"/>
+    <UACurrentWords xmlns="4873beb7-5857-4685-be1f-d57550cc96cc" xsi:nil="true"/>
+    <AssetId xmlns="4873beb7-5857-4685-be1f-d57550cc96cc">TP103749966</AssetId>
+    <TPClientViewer xmlns="4873beb7-5857-4685-be1f-d57550cc96cc" xsi:nil="true"/>
+    <DSATActionTaken xmlns="4873beb7-5857-4685-be1f-d57550cc96cc" xsi:nil="true"/>
+    <APEditor xmlns="4873beb7-5857-4685-be1f-d57550cc96cc">
+      <UserInfo>
+        <DisplayName/>
+        <AccountId xsi:nil="true"/>
+        <AccountType/>
+      </UserInfo>
+    </APEditor>
+    <TPInstallLocation xmlns="4873beb7-5857-4685-be1f-d57550cc96cc" xsi:nil="true"/>
+    <OOCacheId xmlns="4873beb7-5857-4685-be1f-d57550cc96cc" xsi:nil="true"/>
+    <IsDeleted xmlns="4873beb7-5857-4685-be1f-d57550cc96cc">false</IsDeleted>
+    <PublishTargets xmlns="4873beb7-5857-4685-be1f-d57550cc96cc">OfficeOnlineVNext</PublishTargets>
+    <ApprovalLog xmlns="4873beb7-5857-4685-be1f-d57550cc96cc" xsi:nil="true"/>
+    <BugNumber xmlns="4873beb7-5857-4685-be1f-d57550cc96cc" xsi:nil="true"/>
+    <CrawlForDependencies xmlns="4873beb7-5857-4685-be1f-d57550cc96cc">false</CrawlForDependencies>
+    <InternalTagsTaxHTField0 xmlns="4873beb7-5857-4685-be1f-d57550cc96cc">
+      <Terms xmlns="http://schemas.microsoft.com/office/infopath/2007/PartnerControls"/>
+    </InternalTagsTaxHTField0>
+    <LastHandOff xmlns="4873beb7-5857-4685-be1f-d57550cc96cc" xsi:nil="true"/>
+    <Milestone xmlns="4873beb7-5857-4685-be1f-d57550cc96cc" xsi:nil="true"/>
+    <OriginalRelease xmlns="4873beb7-5857-4685-be1f-d57550cc96cc">15</OriginalRelease>
+    <RecommendationsModifier xmlns="4873beb7-5857-4685-be1f-d57550cc96cc" xsi:nil="true"/>
+    <ScenarioTagsTaxHTField0 xmlns="4873beb7-5857-4685-be1f-d57550cc96cc">
+      <Terms xmlns="http://schemas.microsoft.com/office/infopath/2007/PartnerControls"/>
+    </ScenarioTagsTaxHTField0>
+    <UANotes xmlns="4873beb7-5857-4685-be1f-d57550cc96cc" xsi:nil="true"/>
+  </documentManagement>
+</p:properties>
 </file>
 
 <file path=customXml/item4.xml><?xml version="1.0" encoding="utf-8"?>
@@ -4961,17 +4486,9 @@
 </file>
 
 <file path=customXml/itemProps1.xml><?xml version="1.0" encoding="utf-8"?>
-<ds:datastoreItem xmlns:ds="http://schemas.openxmlformats.org/officeDocument/2006/customXml" ds:itemID="{83AE4ADC-D632-40A7-A0C1-0481BB069C4F}">
+<ds:datastoreItem xmlns:ds="http://schemas.openxmlformats.org/officeDocument/2006/customXml" ds:itemID="{FF740C13-C6A2-43D3-86C5-4CBB969C2CB1}">
   <ds:schemaRefs>
-    <ds:schemaRef ds:uri="4873beb7-5857-4685-be1f-d57550cc96cc"/>
-    <ds:schemaRef ds:uri="http://purl.org/dc/terms/"/>
-    <ds:schemaRef ds:uri="http://purl.org/dc/elements/1.1/"/>
-    <ds:schemaRef ds:uri="http://purl.org/dc/dcmitype/"/>
-    <ds:schemaRef ds:uri="http://schemas.microsoft.com/office/2006/documentManagement/types"/>
-    <ds:schemaRef ds:uri="http://schemas.openxmlformats.org/package/2006/metadata/core-properties"/>
-    <ds:schemaRef ds:uri="http://schemas.microsoft.com/office/infopath/2007/PartnerControls"/>
-    <ds:schemaRef ds:uri="http://schemas.microsoft.com/office/2006/metadata/properties"/>
-    <ds:schemaRef ds:uri="http://www.w3.org/XML/1998/namespace"/>
+    <ds:schemaRef ds:uri="http://schemas.microsoft.com/sharepoint/v3/contenttype/forms"/>
   </ds:schemaRefs>
 </ds:datastoreItem>
 </file>
@@ -4995,15 +4512,23 @@
 </file>
 
 <file path=customXml/itemProps3.xml><?xml version="1.0" encoding="utf-8"?>
-<ds:datastoreItem xmlns:ds="http://schemas.openxmlformats.org/officeDocument/2006/customXml" ds:itemID="{FF740C13-C6A2-43D3-86C5-4CBB969C2CB1}">
+<ds:datastoreItem xmlns:ds="http://schemas.openxmlformats.org/officeDocument/2006/customXml" ds:itemID="{83AE4ADC-D632-40A7-A0C1-0481BB069C4F}">
   <ds:schemaRefs>
-    <ds:schemaRef ds:uri="http://schemas.microsoft.com/sharepoint/v3/contenttype/forms"/>
+    <ds:schemaRef ds:uri="4873beb7-5857-4685-be1f-d57550cc96cc"/>
+    <ds:schemaRef ds:uri="http://purl.org/dc/terms/"/>
+    <ds:schemaRef ds:uri="http://purl.org/dc/elements/1.1/"/>
+    <ds:schemaRef ds:uri="http://purl.org/dc/dcmitype/"/>
+    <ds:schemaRef ds:uri="http://schemas.microsoft.com/office/2006/documentManagement/types"/>
+    <ds:schemaRef ds:uri="http://schemas.openxmlformats.org/package/2006/metadata/core-properties"/>
+    <ds:schemaRef ds:uri="http://schemas.microsoft.com/office/infopath/2007/PartnerControls"/>
+    <ds:schemaRef ds:uri="http://schemas.microsoft.com/office/2006/metadata/properties"/>
+    <ds:schemaRef ds:uri="http://www.w3.org/XML/1998/namespace"/>
   </ds:schemaRefs>
 </ds:datastoreItem>
 </file>
 
 <file path=customXml/itemProps4.xml><?xml version="1.0" encoding="utf-8"?>
-<ds:datastoreItem xmlns:ds="http://schemas.openxmlformats.org/officeDocument/2006/customXml" ds:itemID="{1376EFAB-DA06-4BC3-BC13-048A0A726D3E}">
+<ds:datastoreItem xmlns:ds="http://schemas.openxmlformats.org/officeDocument/2006/customXml" ds:itemID="{723A6572-9628-419C-B191-32C875189C58}">
   <ds:schemaRefs>
     <ds:schemaRef ds:uri="http://schemas.openxmlformats.org/officeDocument/2006/bibliography"/>
   </ds:schemaRefs>

</xml_diff>

<commit_message>
updated report some more
</commit_message>
<xml_diff>
--- a/cryptoSolver/Cryptogram solver report.docx
+++ b/cryptoSolver/Cryptogram solver report.docx
@@ -1291,7 +1291,19 @@
         <w:t>Perhaps the most ambitious method. This method uses a little bit of search to find a possible solution. Words with two empty spaces are chosen because three could produce some odd results and there’s more than enough method to solve words with one empty space.</w:t>
       </w:r>
       <w:r>
-        <w:t xml:space="preserve"> The way this algorithm works is that for each possible solution, each word is checked to see if it’s an actual word. In this method, there’s a corresponding array of 1’s and 0’s with 1 being true, this is a possible word, and 0 being false, this isn’t an actual word or does not resemble on in our dictionary. Each word should have a corresponding 1 to pass the test. This method could also produce some strange results in more difficult puzzles.</w:t>
+        <w:t xml:space="preserve"> The way this algorithm works is that for each possible s</w:t>
+      </w:r>
+      <w:r>
+        <w:t xml:space="preserve">olution generated by choosing two characters, </w:t>
+      </w:r>
+      <w:r>
+        <w:t>each word is checked to see if it’s an actual word. In this method, there’s a corresponding array of 1’s and 0’s with 1 being true, this is a possible word, and 0 being false, this isn’t an actual word or does not resemble on</w:t>
+      </w:r>
+      <w:r>
+        <w:t>e</w:t>
+      </w:r>
+      <w:r>
+        <w:t xml:space="preserve"> in our dictionary. Each word should have a corresponding 1 to pass the test. This method could also produce some strange results in more difficult puzzles.</w:t>
       </w:r>
     </w:p>
     <w:p>
@@ -1351,11 +1363,9 @@
       <w:r>
         <w:t xml:space="preserve"> – Either no progress was </w:t>
       </w:r>
-      <w:proofErr w:type="gramStart"/>
-      <w:r>
-        <w:t>made</w:t>
-      </w:r>
-      <w:proofErr w:type="gramEnd"/>
+      <w:r>
+        <w:t>made,</w:t>
+      </w:r>
       <w:r>
         <w:t xml:space="preserve"> or it got stuck</w:t>
       </w:r>
@@ -2532,10 +2542,10 @@
     </w:tbl>
     <w:p/>
     <w:p>
-      <w:bookmarkStart w:id="0" w:name="_GoBack"/>
-      <w:bookmarkEnd w:id="0"/>
-    </w:p>
-    <w:p/>
+      <w:r>
+        <w:t>In total, 18 easy puzzles, 14 medium puzzles &amp; 3 hard puzzles were able to be successfully solved.</w:t>
+      </w:r>
+    </w:p>
     <w:p>
       <w:pPr>
         <w:pStyle w:val="Heading4"/>
@@ -2552,7 +2562,13 @@
       </w:r>
       <w:proofErr w:type="spellEnd"/>
       <w:r>
-        <w:t xml:space="preserve">. We were able to solve a medium puzzle and then some, but not </w:t>
+        <w:t>. We were able to solve a</w:t>
+      </w:r>
+      <w:r>
+        <w:t>t least one</w:t>
+      </w:r>
+      <w:r>
+        <w:t xml:space="preserve"> medium puzzle and then some, but not </w:t>
       </w:r>
       <w:proofErr w:type="gramStart"/>
       <w:r>
@@ -2567,6 +2583,9 @@
       </w:r>
       <w:r>
         <w:t xml:space="preserve"> were able to be solved.</w:t>
+      </w:r>
+      <w:r>
+        <w:t xml:space="preserve"> </w:t>
       </w:r>
     </w:p>
     <w:p>
@@ -2583,16 +2602,16 @@
           <w:noProof/>
         </w:rPr>
         <w:drawing>
-          <wp:anchor distT="0" distB="0" distL="114300" distR="114300" simplePos="0" relativeHeight="251658240" behindDoc="0" locked="0" layoutInCell="1" allowOverlap="1" wp14:anchorId="4E7A0A9F" wp14:editId="091A73F5">
+          <wp:anchor distT="0" distB="0" distL="114300" distR="114300" simplePos="0" relativeHeight="251658240" behindDoc="0" locked="0" layoutInCell="1" allowOverlap="1" wp14:anchorId="4E7A0A9F" wp14:editId="478535A8">
             <wp:simplePos x="0" y="0"/>
             <wp:positionH relativeFrom="margin">
-              <wp:align>center</wp:align>
+              <wp:posOffset>670560</wp:posOffset>
             </wp:positionH>
             <wp:positionV relativeFrom="page">
-              <wp:posOffset>2514600</wp:posOffset>
+              <wp:posOffset>2308860</wp:posOffset>
             </wp:positionV>
-            <wp:extent cx="4718050" cy="2953385"/>
-            <wp:effectExtent l="0" t="0" r="6350" b="0"/>
+            <wp:extent cx="4645152" cy="2907792"/>
+            <wp:effectExtent l="0" t="0" r="3175" b="6985"/>
             <wp:wrapTopAndBottom/>
             <wp:docPr id="3" name="Picture 3"/>
             <wp:cNvGraphicFramePr>
@@ -2620,7 +2639,7 @@
                   <pic:spPr>
                     <a:xfrm>
                       <a:off x="0" y="0"/>
-                      <a:ext cx="4718050" cy="2953385"/>
+                      <a:ext cx="4645152" cy="2907792"/>
                     </a:xfrm>
                     <a:prstGeom prst="rect">
                       <a:avLst/>
@@ -2629,11 +2648,17 @@
                 </pic:pic>
               </a:graphicData>
             </a:graphic>
+            <wp14:sizeRelH relativeFrom="margin">
+              <wp14:pctWidth>0</wp14:pctWidth>
+            </wp14:sizeRelH>
+            <wp14:sizeRelV relativeFrom="margin">
+              <wp14:pctHeight>0</wp14:pctHeight>
+            </wp14:sizeRelV>
           </wp:anchor>
         </w:drawing>
       </w:r>
       <w:r>
-        <w:t>Although we have a GUI, we also have output printed to the console as well. Here is an example of our GUI in action:</w:t>
+        <w:t>Here is an example of our GUI in action:</w:t>
       </w:r>
     </w:p>
     <w:p>
@@ -2645,16 +2670,16 @@
           <w:noProof/>
         </w:rPr>
         <w:drawing>
-          <wp:anchor distT="0" distB="0" distL="114300" distR="114300" simplePos="0" relativeHeight="251659264" behindDoc="0" locked="0" layoutInCell="1" allowOverlap="1" wp14:anchorId="7C8E3215" wp14:editId="6AFC4461">
+          <wp:anchor distT="0" distB="0" distL="114300" distR="114300" simplePos="0" relativeHeight="251659264" behindDoc="0" locked="0" layoutInCell="1" allowOverlap="1" wp14:anchorId="7C8E3215" wp14:editId="402AD8B0">
             <wp:simplePos x="0" y="0"/>
             <wp:positionH relativeFrom="margin">
-              <wp:align>center</wp:align>
+              <wp:posOffset>678815</wp:posOffset>
             </wp:positionH>
-            <wp:positionV relativeFrom="page">
-              <wp:posOffset>5783580</wp:posOffset>
+            <wp:positionV relativeFrom="margin">
+              <wp:posOffset>4556760</wp:posOffset>
             </wp:positionV>
-            <wp:extent cx="4745355" cy="2971800"/>
-            <wp:effectExtent l="0" t="0" r="0" b="0"/>
+            <wp:extent cx="4672584" cy="2926080"/>
+            <wp:effectExtent l="0" t="0" r="0" b="7620"/>
             <wp:wrapTopAndBottom/>
             <wp:docPr id="4" name="Picture 4"/>
             <wp:cNvGraphicFramePr>
@@ -2682,7 +2707,7 @@
                   <pic:spPr>
                     <a:xfrm>
                       <a:off x="0" y="0"/>
-                      <a:ext cx="4745355" cy="2971800"/>
+                      <a:ext cx="4672584" cy="2926080"/>
                     </a:xfrm>
                     <a:prstGeom prst="rect">
                       <a:avLst/>
@@ -2691,6 +2716,12 @@
                 </pic:pic>
               </a:graphicData>
             </a:graphic>
+            <wp14:sizeRelH relativeFrom="margin">
+              <wp14:pctWidth>0</wp14:pctWidth>
+            </wp14:sizeRelH>
+            <wp14:sizeRelV relativeFrom="margin">
+              <wp14:pctHeight>0</wp14:pctHeight>
+            </wp14:sizeRelV>
           </wp:anchor>
         </w:drawing>
       </w:r>
@@ -2713,6 +2744,11 @@
       <w:r>
         <w:t>) method</w:t>
       </w:r>
+    </w:p>
+    <w:p>
+      <w:pPr>
+        <w:jc w:val="center"/>
+      </w:pPr>
     </w:p>
     <w:p>
       <w:pPr>
@@ -2724,16 +2760,16 @@
         </w:rPr>
         <w:lastRenderedPageBreak/>
         <w:drawing>
-          <wp:anchor distT="0" distB="0" distL="114300" distR="114300" simplePos="0" relativeHeight="251660288" behindDoc="0" locked="0" layoutInCell="1" allowOverlap="1" wp14:anchorId="083D438A" wp14:editId="3E47BE32">
+          <wp:anchor distT="0" distB="0" distL="114300" distR="114300" simplePos="0" relativeHeight="251660288" behindDoc="0" locked="0" layoutInCell="1" allowOverlap="1" wp14:anchorId="083D438A" wp14:editId="517052DE">
             <wp:simplePos x="0" y="0"/>
             <wp:positionH relativeFrom="margin">
               <wp:align>center</wp:align>
             </wp:positionH>
             <wp:positionV relativeFrom="margin">
-              <wp:posOffset>3258820</wp:posOffset>
+              <wp:posOffset>2626360</wp:posOffset>
             </wp:positionV>
-            <wp:extent cx="4745355" cy="2971800"/>
-            <wp:effectExtent l="0" t="0" r="0" b="0"/>
+            <wp:extent cx="4672584" cy="2926080"/>
+            <wp:effectExtent l="0" t="0" r="0" b="7620"/>
             <wp:wrapTopAndBottom/>
             <wp:docPr id="6" name="Picture 6"/>
             <wp:cNvGraphicFramePr>
@@ -2761,7 +2797,7 @@
                   <pic:spPr>
                     <a:xfrm>
                       <a:off x="0" y="0"/>
-                      <a:ext cx="4745355" cy="2971800"/>
+                      <a:ext cx="4672584" cy="2926080"/>
                     </a:xfrm>
                     <a:prstGeom prst="rect">
                       <a:avLst/>
@@ -2770,24 +2806,52 @@
                 </pic:pic>
               </a:graphicData>
             </a:graphic>
+            <wp14:sizeRelH relativeFrom="margin">
+              <wp14:pctWidth>0</wp14:pctWidth>
+            </wp14:sizeRelH>
+            <wp14:sizeRelV relativeFrom="margin">
+              <wp14:pctHeight>0</wp14:pctHeight>
+            </wp14:sizeRelV>
           </wp:anchor>
         </w:drawing>
       </w:r>
+      <w:r>
+        <w:t xml:space="preserve">The puzzle after </w:t>
+      </w:r>
+      <w:r>
+        <w:t xml:space="preserve">using the </w:t>
+      </w:r>
+      <w:proofErr w:type="gramStart"/>
+      <w:r>
+        <w:t>checkforFilledInAndNeighbors(</w:t>
+      </w:r>
+      <w:proofErr w:type="gramEnd"/>
+      <w:r>
+        <w:t>)</w:t>
+      </w:r>
+      <w:r>
+        <w:t xml:space="preserve"> method</w:t>
+      </w:r>
+    </w:p>
+    <w:p>
+      <w:pPr>
+        <w:jc w:val="center"/>
+      </w:pPr>
       <w:r>
         <w:rPr>
           <w:noProof/>
         </w:rPr>
         <w:drawing>
-          <wp:anchor distT="0" distB="0" distL="114300" distR="114300" simplePos="0" relativeHeight="251661312" behindDoc="0" locked="0" layoutInCell="1" allowOverlap="1" wp14:anchorId="32A5026D" wp14:editId="3D4013CC">
+          <wp:anchor distT="0" distB="0" distL="114300" distR="114300" simplePos="0" relativeHeight="251661312" behindDoc="0" locked="0" layoutInCell="1" allowOverlap="1" wp14:anchorId="32A5026D" wp14:editId="1F58A0F1">
             <wp:simplePos x="0" y="0"/>
             <wp:positionH relativeFrom="margin">
               <wp:align>center</wp:align>
             </wp:positionH>
             <wp:positionV relativeFrom="page">
-              <wp:posOffset>881290</wp:posOffset>
+              <wp:posOffset>294005</wp:posOffset>
             </wp:positionV>
-            <wp:extent cx="4745355" cy="2971800"/>
-            <wp:effectExtent l="0" t="0" r="0" b="0"/>
+            <wp:extent cx="4672584" cy="2926080"/>
+            <wp:effectExtent l="0" t="0" r="0" b="7620"/>
             <wp:wrapTopAndBottom/>
             <wp:docPr id="5" name="Picture 5"/>
             <wp:cNvGraphicFramePr>
@@ -2815,7 +2879,7 @@
                   <pic:spPr>
                     <a:xfrm>
                       <a:off x="0" y="0"/>
-                      <a:ext cx="4745355" cy="2971800"/>
+                      <a:ext cx="4672584" cy="2926080"/>
                     </a:xfrm>
                     <a:prstGeom prst="rect">
                       <a:avLst/>
@@ -2824,34 +2888,25 @@
                 </pic:pic>
               </a:graphicData>
             </a:graphic>
+            <wp14:sizeRelH relativeFrom="margin">
+              <wp14:pctWidth>0</wp14:pctWidth>
+            </wp14:sizeRelH>
+            <wp14:sizeRelV relativeFrom="margin">
+              <wp14:pctHeight>0</wp14:pctHeight>
+            </wp14:sizeRelV>
           </wp:anchor>
         </w:drawing>
       </w:r>
       <w:r>
-        <w:t xml:space="preserve">The puzzle after </w:t>
-      </w:r>
-      <w:r>
-        <w:t xml:space="preserve">using the </w:t>
-      </w:r>
-      <w:proofErr w:type="gramStart"/>
-      <w:r>
-        <w:t>checkforFilledInAndNeighbors(</w:t>
-      </w:r>
-      <w:proofErr w:type="gramEnd"/>
-      <w:r>
-        <w:t>)</w:t>
-      </w:r>
-      <w:r>
-        <w:t xml:space="preserve"> method</w:t>
-      </w:r>
-    </w:p>
-    <w:p>
-      <w:pPr>
-        <w:jc w:val="center"/>
-      </w:pPr>
-      <w:r>
         <w:t>The puzzle is solved!</w:t>
       </w:r>
+    </w:p>
+    <w:p>
+      <w:r>
+        <w:t>text</w:t>
+      </w:r>
+      <w:bookmarkStart w:id="0" w:name="_GoBack"/>
+      <w:bookmarkEnd w:id="0"/>
     </w:p>
     <w:sectPr>
       <w:footerReference w:type="default" r:id="rId18"/>
@@ -8522,7 +8577,7 @@
 </file>
 
 <file path=customXml/itemProps4.xml><?xml version="1.0" encoding="utf-8"?>
-<ds:datastoreItem xmlns:ds="http://schemas.openxmlformats.org/officeDocument/2006/customXml" ds:itemID="{09F04BBB-D948-4D6C-8F3A-79926543D709}">
+<ds:datastoreItem xmlns:ds="http://schemas.openxmlformats.org/officeDocument/2006/customXml" ds:itemID="{F0F3E649-4424-455D-89A7-879286A91B91}">
   <ds:schemaRefs>
     <ds:schemaRef ds:uri="http://schemas.openxmlformats.org/officeDocument/2006/bibliography"/>
   </ds:schemaRefs>

</xml_diff>